<commit_message>
add usaha in template mrb
</commit_message>
<xml_diff>
--- a/public/template/45iRmpGcWnmHAHeVm0rbJhVVY4nKXbOHxGQoHShh.docx.docx
+++ b/public/template/45iRmpGcWnmHAHeVm0rbJhVVY4nKXbOHxGQoHShh.docx.docx
@@ -615,25 +615,7 @@
           <w:szCs w:val="22"/>
           <w:lang w:val="id-ID"/>
         </w:rPr>
-        <w:t xml:space="preserve">JAWA TIMUR yang berkedudukan di </w:t>
-      </w:r>
-      <w:r>
-        <w:rPr>
-          <w:rFonts w:cs="Arial" w:ascii="Arial" w:hAnsi="Arial"/>
-          <w:sz w:val="22"/>
-          <w:szCs w:val="22"/>
-          <w:lang w:val="id-ID"/>
-        </w:rPr>
-        <w:t>Jl. Kedinding Lor Gang Tanjung 49 Surabaya</w:t>
-      </w:r>
-      <w:r>
-        <w:rPr>
-          <w:rFonts w:cs="Arial" w:ascii="Arial" w:hAnsi="Arial"/>
-          <w:sz w:val="22"/>
-          <w:szCs w:val="22"/>
-          <w:lang w:val="id-ID"/>
-        </w:rPr>
-        <w:t xml:space="preserve">  Untuk selanjutnya disebut </w:t>
+        <w:t xml:space="preserve">JAWA TIMUR yang berkedudukan di Jl. Kedinding Lor Gang Tanjung 49 Surabaya  Untuk selanjutnya disebut </w:t>
       </w:r>
       <w:r>
         <w:rPr>
@@ -1048,7 +1030,7 @@
           <w:szCs w:val="22"/>
           <w:lang w:val="id-ID"/>
         </w:rPr>
-        <w:t>Pihak I menjual barang kepada Pihak II berupa ...........</w:t>
+        <w:t xml:space="preserve">Pihak I menjual barang kepada Pihak II berupa </w:t>
       </w:r>
       <w:r>
         <w:rPr>
@@ -1056,6 +1038,16 @@
           <w:bCs/>
           <w:sz w:val="22"/>
           <w:szCs w:val="22"/>
+          <w:lang w:val="id-ID"/>
+        </w:rPr>
+        <w:t>${usaha}</w:t>
+      </w:r>
+      <w:r>
+        <w:rPr>
+          <w:rFonts w:cs="Arial" w:ascii="Arial" w:hAnsi="Arial"/>
+          <w:bCs/>
+          <w:sz w:val="22"/>
+          <w:szCs w:val="22"/>
           <w:lang w:val="en-US"/>
         </w:rPr>
         <w:t xml:space="preserve"> </w:t>
@@ -1068,7 +1060,7 @@
           <w:szCs w:val="22"/>
           <w:lang w:val="id-ID"/>
         </w:rPr>
-        <w:t xml:space="preserve"> sebesar Rp</w:t>
+        <w:t>sebesar Rp</w:t>
       </w:r>
       <w:r>
         <w:rPr>
@@ -2099,7 +2091,7 @@
           <w:p>
             <w:pPr>
               <w:pStyle w:val="Normal"/>
-              <w:widowControl/>
+              <w:widowControl w:val="false"/>
               <w:tabs>
                 <w:tab w:val="clear" w:pos="720"/>
                 <w:tab w:val="left" w:pos="360" w:leader="none"/>
@@ -2107,6 +2099,7 @@
                 <w:tab w:val="left" w:pos="3870" w:leader="none"/>
                 <w:tab w:val="left" w:pos="4050" w:leader="none"/>
               </w:tabs>
+              <w:suppressAutoHyphens w:val="true"/>
               <w:spacing w:before="0" w:after="0"/>
               <w:jc w:val="both"/>
               <w:rPr>
@@ -2140,7 +2133,7 @@
           <w:p>
             <w:pPr>
               <w:pStyle w:val="Normal"/>
-              <w:widowControl/>
+              <w:widowControl w:val="false"/>
               <w:tabs>
                 <w:tab w:val="clear" w:pos="720"/>
                 <w:tab w:val="left" w:pos="360" w:leader="none"/>
@@ -2148,6 +2141,7 @@
                 <w:tab w:val="left" w:pos="3870" w:leader="none"/>
                 <w:tab w:val="left" w:pos="4050" w:leader="none"/>
               </w:tabs>
+              <w:suppressAutoHyphens w:val="true"/>
               <w:spacing w:before="0" w:after="0"/>
               <w:jc w:val="both"/>
               <w:rPr>
@@ -2181,7 +2175,7 @@
           <w:p>
             <w:pPr>
               <w:pStyle w:val="Normal"/>
-              <w:widowControl/>
+              <w:widowControl w:val="false"/>
               <w:tabs>
                 <w:tab w:val="clear" w:pos="720"/>
                 <w:tab w:val="left" w:pos="360" w:leader="none"/>
@@ -2189,6 +2183,7 @@
                 <w:tab w:val="left" w:pos="3870" w:leader="none"/>
                 <w:tab w:val="left" w:pos="4050" w:leader="none"/>
               </w:tabs>
+              <w:suppressAutoHyphens w:val="true"/>
               <w:spacing w:before="0" w:after="0"/>
               <w:jc w:val="both"/>
               <w:rPr>
@@ -3960,7 +3955,7 @@
           <w:p>
             <w:pPr>
               <w:pStyle w:val="Normal"/>
-              <w:widowControl/>
+              <w:widowControl w:val="false"/>
               <w:tabs>
                 <w:tab w:val="clear" w:pos="720"/>
                 <w:tab w:val="left" w:pos="360" w:leader="none"/>
@@ -3968,6 +3963,7 @@
                 <w:tab w:val="left" w:pos="3870" w:leader="none"/>
                 <w:tab w:val="left" w:pos="4050" w:leader="none"/>
               </w:tabs>
+              <w:suppressAutoHyphens w:val="true"/>
               <w:spacing w:before="0" w:after="0"/>
               <w:jc w:val="both"/>
               <w:rPr>
@@ -4001,7 +3997,7 @@
           <w:p>
             <w:pPr>
               <w:pStyle w:val="Normal"/>
-              <w:widowControl/>
+              <w:widowControl w:val="false"/>
               <w:tabs>
                 <w:tab w:val="clear" w:pos="720"/>
                 <w:tab w:val="left" w:pos="360" w:leader="none"/>
@@ -4009,6 +4005,7 @@
                 <w:tab w:val="left" w:pos="3870" w:leader="none"/>
                 <w:tab w:val="left" w:pos="4050" w:leader="none"/>
               </w:tabs>
+              <w:suppressAutoHyphens w:val="true"/>
               <w:spacing w:before="0" w:after="0"/>
               <w:jc w:val="both"/>
               <w:rPr>
@@ -4042,7 +4039,7 @@
           <w:p>
             <w:pPr>
               <w:pStyle w:val="Normal"/>
-              <w:widowControl/>
+              <w:widowControl w:val="false"/>
               <w:tabs>
                 <w:tab w:val="clear" w:pos="720"/>
                 <w:tab w:val="left" w:pos="360" w:leader="none"/>
@@ -4050,6 +4047,7 @@
                 <w:tab w:val="left" w:pos="3870" w:leader="none"/>
                 <w:tab w:val="left" w:pos="4050" w:leader="none"/>
               </w:tabs>
+              <w:suppressAutoHyphens w:val="true"/>
               <w:spacing w:before="0" w:after="0"/>
               <w:jc w:val="both"/>
               <w:rPr>
@@ -4933,7 +4931,7 @@
           <w:p>
             <w:pPr>
               <w:pStyle w:val="Normal"/>
-              <w:widowControl/>
+              <w:widowControl w:val="false"/>
               <w:tabs>
                 <w:tab w:val="clear" w:pos="720"/>
                 <w:tab w:val="left" w:pos="360" w:leader="none"/>
@@ -4941,6 +4939,7 @@
                 <w:tab w:val="left" w:pos="3870" w:leader="none"/>
                 <w:tab w:val="left" w:pos="4050" w:leader="none"/>
               </w:tabs>
+              <w:suppressAutoHyphens w:val="true"/>
               <w:spacing w:before="0" w:after="0"/>
               <w:jc w:val="both"/>
               <w:rPr>
@@ -4974,7 +4973,7 @@
           <w:p>
             <w:pPr>
               <w:pStyle w:val="Normal"/>
-              <w:widowControl/>
+              <w:widowControl w:val="false"/>
               <w:tabs>
                 <w:tab w:val="clear" w:pos="720"/>
                 <w:tab w:val="left" w:pos="360" w:leader="none"/>
@@ -4982,6 +4981,7 @@
                 <w:tab w:val="left" w:pos="3870" w:leader="none"/>
                 <w:tab w:val="left" w:pos="4050" w:leader="none"/>
               </w:tabs>
+              <w:suppressAutoHyphens w:val="true"/>
               <w:spacing w:before="0" w:after="0"/>
               <w:jc w:val="both"/>
               <w:rPr>
@@ -5015,7 +5015,7 @@
           <w:p>
             <w:pPr>
               <w:pStyle w:val="Normal"/>
-              <w:widowControl/>
+              <w:widowControl w:val="false"/>
               <w:tabs>
                 <w:tab w:val="clear" w:pos="720"/>
                 <w:tab w:val="left" w:pos="360" w:leader="none"/>
@@ -5023,6 +5023,7 @@
                 <w:tab w:val="left" w:pos="3870" w:leader="none"/>
                 <w:tab w:val="left" w:pos="4050" w:leader="none"/>
               </w:tabs>
+              <w:suppressAutoHyphens w:val="true"/>
               <w:spacing w:before="0" w:after="0"/>
               <w:jc w:val="both"/>
               <w:rPr>
@@ -5872,7 +5873,7 @@
                 <wp:positionV relativeFrom="paragraph">
                   <wp:posOffset>275590</wp:posOffset>
                 </wp:positionV>
-                <wp:extent cx="5225415" cy="4060825"/>
+                <wp:extent cx="5226050" cy="4061460"/>
                 <wp:effectExtent l="0" t="3810" r="0" b="3175"/>
                 <wp:wrapNone/>
                 <wp:docPr id="5" name="Text Box 87"/>
@@ -5883,7 +5884,7 @@
                       <wps:spPr>
                         <a:xfrm>
                           <a:off x="0" y="0"/>
-                          <a:ext cx="5224680" cy="4060080"/>
+                          <a:ext cx="5225400" cy="4060800"/>
                         </a:xfrm>
                         <a:prstGeom prst="rect">
                           <a:avLst/>
@@ -5921,6 +5922,7 @@
                                 <w:rFonts w:cs="Arial" w:ascii="Arial" w:hAnsi="Arial"/>
                                 <w:b/>
                                 <w:bCs/>
+                                <w:color w:val="000000"/>
                                 <w:u w:val="single"/>
                                 <w:lang w:val="sv-SE"/>
                               </w:rPr>
@@ -5942,6 +5944,7 @@
                             <w:r>
                               <w:rPr>
                                 <w:rFonts w:cs="Arial" w:ascii="Arial" w:hAnsi="Arial"/>
+                                <w:color w:val="000000"/>
                                 <w:sz w:val="22"/>
                                 <w:szCs w:val="22"/>
                                 <w:lang w:val="sv-SE"/>
@@ -5971,6 +5974,7 @@
                             <w:r>
                               <w:rPr>
                                 <w:rFonts w:cs="Arial" w:ascii="Arial" w:hAnsi="Arial"/>
+                                <w:color w:val="000000"/>
                                 <w:sz w:val="22"/>
                                 <w:szCs w:val="22"/>
                                 <w:lang w:val="sv-SE"/>
@@ -5985,6 +5989,7 @@
                             <w:r>
                               <w:rPr>
                                 <w:rFonts w:cs="Arial" w:ascii="Arial" w:hAnsi="Arial"/>
+                                <w:color w:val="000000"/>
                                 <w:sz w:val="22"/>
                                 <w:szCs w:val="22"/>
                               </w:rPr>
@@ -6014,6 +6019,7 @@
                             <w:r>
                               <w:rPr>
                                 <w:rFonts w:cs="Arial" w:ascii="Arial" w:hAnsi="Arial"/>
+                                <w:color w:val="000000"/>
                                 <w:sz w:val="22"/>
                                 <w:szCs w:val="22"/>
                                 <w:lang w:val="sv-SE"/>
@@ -6027,6 +6033,7 @@
                             <w:r>
                               <w:rPr>
                                 <w:rFonts w:cs="Arial" w:ascii="Arial" w:hAnsi="Arial"/>
+                                <w:color w:val="000000"/>
                                 <w:sz w:val="22"/>
                                 <w:szCs w:val="22"/>
                               </w:rPr>
@@ -6037,6 +6044,7 @@
                                 <w:sz w:val="22"/>
                                 <w:szCs w:val="22"/>
                                 <w:rFonts w:cs="Arial" w:ascii="Arial" w:hAnsi="Arial"/>
+                                <w:color w:val="000000"/>
                               </w:rPr>
                               <w:instrText> MERGEFIELD Rekening </w:instrText>
                             </w:r>
@@ -6045,6 +6053,7 @@
                                 <w:sz w:val="22"/>
                                 <w:szCs w:val="22"/>
                                 <w:rFonts w:cs="Arial" w:ascii="Arial" w:hAnsi="Arial"/>
+                                <w:color w:val="000000"/>
                               </w:rPr>
                               <w:fldChar w:fldCharType="separate"/>
                             </w:r>
@@ -6053,6 +6062,7 @@
                                 <w:sz w:val="22"/>
                                 <w:szCs w:val="22"/>
                                 <w:rFonts w:cs="Arial" w:ascii="Arial" w:hAnsi="Arial"/>
+                                <w:color w:val="000000"/>
                               </w:rPr>
                               <w:t>107.71.000260.01</w:t>
                             </w:r>
@@ -6061,6 +6071,7 @@
                                 <w:sz w:val="22"/>
                                 <w:szCs w:val="22"/>
                                 <w:rFonts w:cs="Arial" w:ascii="Arial" w:hAnsi="Arial"/>
+                                <w:color w:val="000000"/>
                               </w:rPr>
                               <w:fldChar w:fldCharType="end"/>
                             </w:r>
@@ -6087,6 +6098,7 @@
                             <w:r>
                               <w:rPr>
                                 <w:rFonts w:cs="Arial" w:ascii="Arial" w:hAnsi="Arial"/>
+                                <w:color w:val="000000"/>
                                 <w:sz w:val="22"/>
                                 <w:szCs w:val="22"/>
                                 <w:lang w:val="sv-SE"/>
@@ -6100,6 +6112,7 @@
                             <w:r>
                               <w:rPr>
                                 <w:rFonts w:cs="Arial" w:ascii="Arial" w:hAnsi="Arial"/>
+                                <w:color w:val="000000"/>
                                 <w:sz w:val="22"/>
                                 <w:szCs w:val="22"/>
                               </w:rPr>
@@ -6108,6 +6121,7 @@
                             <w:r>
                               <w:rPr>
                                 <w:rFonts w:cs="Arial" w:ascii="Arial" w:hAnsi="Arial"/>
+                                <w:color w:val="000000"/>
                                 <w:sz w:val="22"/>
                                 <w:szCs w:val="22"/>
                                 <w:lang w:val="id-ID"/>
@@ -6117,6 +6131,7 @@
                             <w:r>
                               <w:rPr>
                                 <w:rFonts w:cs="Arial" w:ascii="Arial" w:hAnsi="Arial"/>
+                                <w:color w:val="000000"/>
                                 <w:sz w:val="22"/>
                                 <w:szCs w:val="22"/>
                               </w:rPr>
@@ -6144,6 +6159,7 @@
                             <w:r>
                               <w:rPr>
                                 <w:rFonts w:cs="Arial" w:ascii="Arial" w:hAnsi="Arial"/>
+                                <w:color w:val="000000"/>
                                 <w:sz w:val="22"/>
                                 <w:szCs w:val="22"/>
                                 <w:lang w:val="sv-SE"/>
@@ -6172,6 +6188,7 @@
                             <w:r>
                               <w:rPr>
                                 <w:rFonts w:cs="Arial" w:ascii="Arial" w:hAnsi="Arial"/>
+                                <w:color w:val="000000"/>
                                 <w:sz w:val="22"/>
                                 <w:szCs w:val="22"/>
                                 <w:lang w:val="sv-SE"/>
@@ -6197,6 +6214,7 @@
                             <w:r>
                               <w:rPr>
                                 <w:rFonts w:cs="Arial" w:ascii="Arial" w:hAnsi="Arial"/>
+                                <w:color w:val="000000"/>
                                 <w:sz w:val="22"/>
                                 <w:szCs w:val="22"/>
                                 <w:lang w:val="sv-SE"/>
@@ -6206,6 +6224,7 @@
                             <w:r>
                               <w:rPr>
                                 <w:rFonts w:cs="Arial" w:ascii="Arial" w:hAnsi="Arial"/>
+                                <w:color w:val="000000"/>
                                 <w:sz w:val="22"/>
                                 <w:szCs w:val="22"/>
                               </w:rPr>
@@ -6249,7 +6268,7 @@
                                 <w:p>
                                   <w:pPr>
                                     <w:pStyle w:val="FrameContents"/>
-                                    <w:widowControl/>
+                                    <w:widowControl w:val="false"/>
                                     <w:tabs>
                                       <w:tab w:val="clear" w:pos="720"/>
                                       <w:tab w:val="left" w:pos="360" w:leader="none"/>
@@ -6257,6 +6276,7 @@
                                       <w:tab w:val="left" w:pos="3870" w:leader="none"/>
                                       <w:tab w:val="left" w:pos="4050" w:leader="none"/>
                                     </w:tabs>
+                                    <w:suppressAutoHyphens w:val="true"/>
                                     <w:spacing w:before="0" w:after="0"/>
                                     <w:jc w:val="both"/>
                                     <w:rPr>
@@ -6268,6 +6288,7 @@
                                   <w:r>
                                     <w:rPr>
                                       <w:rFonts w:eastAsia="Times New Roman" w:cs="Arial" w:ascii="Arial" w:hAnsi="Arial"/>
+                                      <w:color w:val="000000"/>
                                       <w:kern w:val="0"/>
                                       <w:sz w:val="22"/>
                                       <w:szCs w:val="22"/>
@@ -6290,7 +6311,7 @@
                                 <w:p>
                                   <w:pPr>
                                     <w:pStyle w:val="FrameContents"/>
-                                    <w:widowControl/>
+                                    <w:widowControl w:val="false"/>
                                     <w:tabs>
                                       <w:tab w:val="clear" w:pos="720"/>
                                       <w:tab w:val="left" w:pos="360" w:leader="none"/>
@@ -6298,6 +6319,7 @@
                                       <w:tab w:val="left" w:pos="3870" w:leader="none"/>
                                       <w:tab w:val="left" w:pos="4050" w:leader="none"/>
                                     </w:tabs>
+                                    <w:suppressAutoHyphens w:val="true"/>
                                     <w:spacing w:before="0" w:after="0"/>
                                     <w:jc w:val="both"/>
                                     <w:rPr>
@@ -6309,6 +6331,7 @@
                                   <w:r>
                                     <w:rPr>
                                       <w:rFonts w:eastAsia="Times New Roman" w:cs="Arial" w:ascii="Arial" w:hAnsi="Arial"/>
+                                      <w:color w:val="000000"/>
                                       <w:kern w:val="0"/>
                                       <w:sz w:val="22"/>
                                       <w:szCs w:val="22"/>
@@ -6331,7 +6354,7 @@
                                 <w:p>
                                   <w:pPr>
                                     <w:pStyle w:val="FrameContents"/>
-                                    <w:widowControl/>
+                                    <w:widowControl w:val="false"/>
                                     <w:tabs>
                                       <w:tab w:val="clear" w:pos="720"/>
                                       <w:tab w:val="left" w:pos="360" w:leader="none"/>
@@ -6339,6 +6362,7 @@
                                       <w:tab w:val="left" w:pos="3870" w:leader="none"/>
                                       <w:tab w:val="left" w:pos="4050" w:leader="none"/>
                                     </w:tabs>
+                                    <w:suppressAutoHyphens w:val="true"/>
                                     <w:spacing w:before="0" w:after="0"/>
                                     <w:jc w:val="both"/>
                                     <w:rPr>
@@ -6350,6 +6374,7 @@
                                   <w:r>
                                     <w:rPr>
                                       <w:rFonts w:eastAsia="Times New Roman" w:cs="Arial" w:ascii="Arial" w:hAnsi="Arial"/>
+                                      <w:color w:val="000000"/>
                                       <w:kern w:val="0"/>
                                       <w:sz w:val="22"/>
                                       <w:szCs w:val="22"/>
@@ -6382,6 +6407,7 @@
                             <w:r>
                               <w:rPr>
                                 <w:rFonts w:cs="Arial" w:ascii="Arial" w:hAnsi="Arial"/>
+                                <w:color w:val="000000"/>
                                 <w:sz w:val="22"/>
                                 <w:szCs w:val="22"/>
                                 <w:lang w:val="sv-SE"/>
@@ -6407,6 +6433,7 @@
                             <w:r>
                               <w:rPr>
                                 <w:rFonts w:cs="Arial" w:ascii="Arial" w:hAnsi="Arial"/>
+                                <w:color w:val="000000"/>
                                 <w:sz w:val="22"/>
                                 <w:szCs w:val="22"/>
                                 <w:lang w:val="sv-SE"/>
@@ -6427,7 +6454,7 @@
           </mc:Choice>
           <mc:Fallback>
             <w:pict>
-              <v:rect id="shape_0" ID="Text Box 87" path="m0,0l-2147483645,0l-2147483645,-2147483646l0,-2147483646xe" fillcolor="white" stroked="f" style="position:absolute;margin-left:-4.5pt;margin-top:21.7pt;width:411.35pt;height:319.65pt;mso-wrap-style:square;v-text-anchor:top" wp14:anchorId="676C3397">
+              <v:rect id="shape_0" ID="Text Box 87" path="m0,0l-2147483645,0l-2147483645,-2147483646l0,-2147483646xe" fillcolor="white" stroked="f" style="position:absolute;margin-left:-4.5pt;margin-top:21.7pt;width:411.4pt;height:319.7pt;mso-wrap-style:square;v-text-anchor:top" wp14:anchorId="676C3397">
                 <v:fill o:detectmouseclick="t" type="solid" color2="black"/>
                 <v:stroke color="#3465a4" joinstyle="round" endcap="flat"/>
                 <v:textbox>
@@ -6450,6 +6477,7 @@
                           <w:rFonts w:cs="Arial" w:ascii="Arial" w:hAnsi="Arial"/>
                           <w:b/>
                           <w:bCs/>
+                          <w:color w:val="000000"/>
                           <w:u w:val="single"/>
                           <w:lang w:val="sv-SE"/>
                         </w:rPr>
@@ -6471,6 +6499,7 @@
                       <w:r>
                         <w:rPr>
                           <w:rFonts w:cs="Arial" w:ascii="Arial" w:hAnsi="Arial"/>
+                          <w:color w:val="000000"/>
                           <w:sz w:val="22"/>
                           <w:szCs w:val="22"/>
                           <w:lang w:val="sv-SE"/>
@@ -6500,6 +6529,7 @@
                       <w:r>
                         <w:rPr>
                           <w:rFonts w:cs="Arial" w:ascii="Arial" w:hAnsi="Arial"/>
+                          <w:color w:val="000000"/>
                           <w:sz w:val="22"/>
                           <w:szCs w:val="22"/>
                           <w:lang w:val="sv-SE"/>
@@ -6514,6 +6544,7 @@
                       <w:r>
                         <w:rPr>
                           <w:rFonts w:cs="Arial" w:ascii="Arial" w:hAnsi="Arial"/>
+                          <w:color w:val="000000"/>
                           <w:sz w:val="22"/>
                           <w:szCs w:val="22"/>
                         </w:rPr>
@@ -6543,6 +6574,7 @@
                       <w:r>
                         <w:rPr>
                           <w:rFonts w:cs="Arial" w:ascii="Arial" w:hAnsi="Arial"/>
+                          <w:color w:val="000000"/>
                           <w:sz w:val="22"/>
                           <w:szCs w:val="22"/>
                           <w:lang w:val="sv-SE"/>
@@ -6556,6 +6588,7 @@
                       <w:r>
                         <w:rPr>
                           <w:rFonts w:cs="Arial" w:ascii="Arial" w:hAnsi="Arial"/>
+                          <w:color w:val="000000"/>
                           <w:sz w:val="22"/>
                           <w:szCs w:val="22"/>
                         </w:rPr>
@@ -6566,6 +6599,7 @@
                           <w:sz w:val="22"/>
                           <w:szCs w:val="22"/>
                           <w:rFonts w:cs="Arial" w:ascii="Arial" w:hAnsi="Arial"/>
+                          <w:color w:val="000000"/>
                         </w:rPr>
                         <w:instrText> MERGEFIELD Rekening </w:instrText>
                       </w:r>
@@ -6574,6 +6608,7 @@
                           <w:sz w:val="22"/>
                           <w:szCs w:val="22"/>
                           <w:rFonts w:cs="Arial" w:ascii="Arial" w:hAnsi="Arial"/>
+                          <w:color w:val="000000"/>
                         </w:rPr>
                         <w:fldChar w:fldCharType="separate"/>
                       </w:r>
@@ -6582,6 +6617,7 @@
                           <w:sz w:val="22"/>
                           <w:szCs w:val="22"/>
                           <w:rFonts w:cs="Arial" w:ascii="Arial" w:hAnsi="Arial"/>
+                          <w:color w:val="000000"/>
                         </w:rPr>
                         <w:t>107.71.000260.01</w:t>
                       </w:r>
@@ -6590,6 +6626,7 @@
                           <w:sz w:val="22"/>
                           <w:szCs w:val="22"/>
                           <w:rFonts w:cs="Arial" w:ascii="Arial" w:hAnsi="Arial"/>
+                          <w:color w:val="000000"/>
                         </w:rPr>
                         <w:fldChar w:fldCharType="end"/>
                       </w:r>
@@ -6616,6 +6653,7 @@
                       <w:r>
                         <w:rPr>
                           <w:rFonts w:cs="Arial" w:ascii="Arial" w:hAnsi="Arial"/>
+                          <w:color w:val="000000"/>
                           <w:sz w:val="22"/>
                           <w:szCs w:val="22"/>
                           <w:lang w:val="sv-SE"/>
@@ -6629,6 +6667,7 @@
                       <w:r>
                         <w:rPr>
                           <w:rFonts w:cs="Arial" w:ascii="Arial" w:hAnsi="Arial"/>
+                          <w:color w:val="000000"/>
                           <w:sz w:val="22"/>
                           <w:szCs w:val="22"/>
                         </w:rPr>
@@ -6637,6 +6676,7 @@
                       <w:r>
                         <w:rPr>
                           <w:rFonts w:cs="Arial" w:ascii="Arial" w:hAnsi="Arial"/>
+                          <w:color w:val="000000"/>
                           <w:sz w:val="22"/>
                           <w:szCs w:val="22"/>
                           <w:lang w:val="id-ID"/>
@@ -6646,6 +6686,7 @@
                       <w:r>
                         <w:rPr>
                           <w:rFonts w:cs="Arial" w:ascii="Arial" w:hAnsi="Arial"/>
+                          <w:color w:val="000000"/>
                           <w:sz w:val="22"/>
                           <w:szCs w:val="22"/>
                         </w:rPr>
@@ -6673,6 +6714,7 @@
                       <w:r>
                         <w:rPr>
                           <w:rFonts w:cs="Arial" w:ascii="Arial" w:hAnsi="Arial"/>
+                          <w:color w:val="000000"/>
                           <w:sz w:val="22"/>
                           <w:szCs w:val="22"/>
                           <w:lang w:val="sv-SE"/>
@@ -6701,6 +6743,7 @@
                       <w:r>
                         <w:rPr>
                           <w:rFonts w:cs="Arial" w:ascii="Arial" w:hAnsi="Arial"/>
+                          <w:color w:val="000000"/>
                           <w:sz w:val="22"/>
                           <w:szCs w:val="22"/>
                           <w:lang w:val="sv-SE"/>
@@ -6726,6 +6769,7 @@
                       <w:r>
                         <w:rPr>
                           <w:rFonts w:cs="Arial" w:ascii="Arial" w:hAnsi="Arial"/>
+                          <w:color w:val="000000"/>
                           <w:sz w:val="22"/>
                           <w:szCs w:val="22"/>
                           <w:lang w:val="sv-SE"/>
@@ -6735,6 +6779,7 @@
                       <w:r>
                         <w:rPr>
                           <w:rFonts w:cs="Arial" w:ascii="Arial" w:hAnsi="Arial"/>
+                          <w:color w:val="000000"/>
                           <w:sz w:val="22"/>
                           <w:szCs w:val="22"/>
                         </w:rPr>
@@ -6778,7 +6823,7 @@
                           <w:p>
                             <w:pPr>
                               <w:pStyle w:val="FrameContents"/>
-                              <w:widowControl/>
+                              <w:widowControl w:val="false"/>
                               <w:tabs>
                                 <w:tab w:val="clear" w:pos="720"/>
                                 <w:tab w:val="left" w:pos="360" w:leader="none"/>
@@ -6786,6 +6831,7 @@
                                 <w:tab w:val="left" w:pos="3870" w:leader="none"/>
                                 <w:tab w:val="left" w:pos="4050" w:leader="none"/>
                               </w:tabs>
+                              <w:suppressAutoHyphens w:val="true"/>
                               <w:spacing w:before="0" w:after="0"/>
                               <w:jc w:val="both"/>
                               <w:rPr>
@@ -6797,6 +6843,7 @@
                             <w:r>
                               <w:rPr>
                                 <w:rFonts w:eastAsia="Times New Roman" w:cs="Arial" w:ascii="Arial" w:hAnsi="Arial"/>
+                                <w:color w:val="000000"/>
                                 <w:kern w:val="0"/>
                                 <w:sz w:val="22"/>
                                 <w:szCs w:val="22"/>
@@ -6819,7 +6866,7 @@
                           <w:p>
                             <w:pPr>
                               <w:pStyle w:val="FrameContents"/>
-                              <w:widowControl/>
+                              <w:widowControl w:val="false"/>
                               <w:tabs>
                                 <w:tab w:val="clear" w:pos="720"/>
                                 <w:tab w:val="left" w:pos="360" w:leader="none"/>
@@ -6827,6 +6874,7 @@
                                 <w:tab w:val="left" w:pos="3870" w:leader="none"/>
                                 <w:tab w:val="left" w:pos="4050" w:leader="none"/>
                               </w:tabs>
+                              <w:suppressAutoHyphens w:val="true"/>
                               <w:spacing w:before="0" w:after="0"/>
                               <w:jc w:val="both"/>
                               <w:rPr>
@@ -6838,6 +6886,7 @@
                             <w:r>
                               <w:rPr>
                                 <w:rFonts w:eastAsia="Times New Roman" w:cs="Arial" w:ascii="Arial" w:hAnsi="Arial"/>
+                                <w:color w:val="000000"/>
                                 <w:kern w:val="0"/>
                                 <w:sz w:val="22"/>
                                 <w:szCs w:val="22"/>
@@ -6860,7 +6909,7 @@
                           <w:p>
                             <w:pPr>
                               <w:pStyle w:val="FrameContents"/>
-                              <w:widowControl/>
+                              <w:widowControl w:val="false"/>
                               <w:tabs>
                                 <w:tab w:val="clear" w:pos="720"/>
                                 <w:tab w:val="left" w:pos="360" w:leader="none"/>
@@ -6868,6 +6917,7 @@
                                 <w:tab w:val="left" w:pos="3870" w:leader="none"/>
                                 <w:tab w:val="left" w:pos="4050" w:leader="none"/>
                               </w:tabs>
+                              <w:suppressAutoHyphens w:val="true"/>
                               <w:spacing w:before="0" w:after="0"/>
                               <w:jc w:val="both"/>
                               <w:rPr>
@@ -6879,6 +6929,7 @@
                             <w:r>
                               <w:rPr>
                                 <w:rFonts w:eastAsia="Times New Roman" w:cs="Arial" w:ascii="Arial" w:hAnsi="Arial"/>
+                                <w:color w:val="000000"/>
                                 <w:kern w:val="0"/>
                                 <w:sz w:val="22"/>
                                 <w:szCs w:val="22"/>
@@ -6911,6 +6962,7 @@
                       <w:r>
                         <w:rPr>
                           <w:rFonts w:cs="Arial" w:ascii="Arial" w:hAnsi="Arial"/>
+                          <w:color w:val="000000"/>
                           <w:sz w:val="22"/>
                           <w:szCs w:val="22"/>
                           <w:lang w:val="sv-SE"/>
@@ -6936,6 +6988,7 @@
                       <w:r>
                         <w:rPr>
                           <w:rFonts w:cs="Arial" w:ascii="Arial" w:hAnsi="Arial"/>
+                          <w:color w:val="000000"/>
                           <w:sz w:val="22"/>
                           <w:szCs w:val="22"/>
                           <w:lang w:val="sv-SE"/>
@@ -6961,7 +7014,7 @@
                 <wp:positionV relativeFrom="paragraph">
                   <wp:posOffset>233680</wp:posOffset>
                 </wp:positionV>
-                <wp:extent cx="5225415" cy="3987800"/>
+                <wp:extent cx="5226050" cy="3988435"/>
                 <wp:effectExtent l="0" t="0" r="0" b="3810"/>
                 <wp:wrapNone/>
                 <wp:docPr id="7" name="Text Box 94"/>
@@ -6972,7 +7025,7 @@
                       <wps:spPr>
                         <a:xfrm>
                           <a:off x="0" y="0"/>
-                          <a:ext cx="5224680" cy="3987000"/>
+                          <a:ext cx="5225400" cy="3987720"/>
                         </a:xfrm>
                         <a:prstGeom prst="rect">
                           <a:avLst/>
@@ -7010,6 +7063,7 @@
                                 <w:rFonts w:cs="Arial" w:ascii="Arial" w:hAnsi="Arial"/>
                                 <w:b/>
                                 <w:bCs/>
+                                <w:color w:val="000000"/>
                                 <w:u w:val="single"/>
                                 <w:lang w:val="sv-SE"/>
                               </w:rPr>
@@ -7031,6 +7085,7 @@
                             <w:r>
                               <w:rPr>
                                 <w:rFonts w:cs="Arial" w:ascii="Arial" w:hAnsi="Arial"/>
+                                <w:color w:val="000000"/>
                                 <w:sz w:val="22"/>
                                 <w:szCs w:val="22"/>
                                 <w:lang w:val="sv-SE"/>
@@ -7060,6 +7115,7 @@
                             <w:r>
                               <w:rPr>
                                 <w:rFonts w:cs="Arial" w:ascii="Arial" w:hAnsi="Arial"/>
+                                <w:color w:val="000000"/>
                                 <w:sz w:val="22"/>
                                 <w:szCs w:val="22"/>
                                 <w:lang w:val="sv-SE"/>
@@ -7073,6 +7129,7 @@
                             <w:r>
                               <w:rPr>
                                 <w:rFonts w:cs="Arial" w:ascii="Arial" w:hAnsi="Arial"/>
+                                <w:color w:val="000000"/>
                                 <w:sz w:val="22"/>
                                 <w:szCs w:val="22"/>
                               </w:rPr>
@@ -7101,6 +7158,7 @@
                             <w:r>
                               <w:rPr>
                                 <w:rFonts w:cs="Arial" w:ascii="Arial" w:hAnsi="Arial"/>
+                                <w:color w:val="000000"/>
                                 <w:sz w:val="22"/>
                                 <w:szCs w:val="22"/>
                                 <w:lang w:val="sv-SE"/>
@@ -7114,6 +7172,7 @@
                             <w:r>
                               <w:rPr>
                                 <w:rFonts w:cs="Arial" w:ascii="Arial" w:hAnsi="Arial"/>
+                                <w:color w:val="000000"/>
                                 <w:sz w:val="22"/>
                                 <w:szCs w:val="22"/>
                               </w:rPr>
@@ -7124,6 +7183,7 @@
                                 <w:sz w:val="22"/>
                                 <w:szCs w:val="22"/>
                                 <w:rFonts w:cs="Arial" w:ascii="Arial" w:hAnsi="Arial"/>
+                                <w:color w:val="000000"/>
                               </w:rPr>
                               <w:instrText> MERGEFIELD Rekening </w:instrText>
                             </w:r>
@@ -7132,6 +7192,7 @@
                                 <w:sz w:val="22"/>
                                 <w:szCs w:val="22"/>
                                 <w:rFonts w:cs="Arial" w:ascii="Arial" w:hAnsi="Arial"/>
+                                <w:color w:val="000000"/>
                               </w:rPr>
                               <w:fldChar w:fldCharType="separate"/>
                             </w:r>
@@ -7140,6 +7201,7 @@
                                 <w:sz w:val="22"/>
                                 <w:szCs w:val="22"/>
                                 <w:rFonts w:cs="Arial" w:ascii="Arial" w:hAnsi="Arial"/>
+                                <w:color w:val="000000"/>
                               </w:rPr>
                               <w:t>107.71.000260.01</w:t>
                             </w:r>
@@ -7148,6 +7210,7 @@
                                 <w:sz w:val="22"/>
                                 <w:szCs w:val="22"/>
                                 <w:rFonts w:cs="Arial" w:ascii="Arial" w:hAnsi="Arial"/>
+                                <w:color w:val="000000"/>
                               </w:rPr>
                               <w:fldChar w:fldCharType="end"/>
                             </w:r>
@@ -7174,6 +7237,7 @@
                             <w:r>
                               <w:rPr>
                                 <w:rFonts w:cs="Arial" w:ascii="Arial" w:hAnsi="Arial"/>
+                                <w:color w:val="000000"/>
                                 <w:sz w:val="22"/>
                                 <w:szCs w:val="22"/>
                                 <w:lang w:val="sv-SE"/>
@@ -7187,6 +7251,7 @@
                             <w:r>
                               <w:rPr>
                                 <w:rFonts w:cs="Arial" w:ascii="Arial" w:hAnsi="Arial"/>
+                                <w:color w:val="000000"/>
                                 <w:sz w:val="22"/>
                                 <w:szCs w:val="22"/>
                               </w:rPr>
@@ -7195,6 +7260,7 @@
                             <w:r>
                               <w:rPr>
                                 <w:rFonts w:cs="Arial" w:ascii="Arial" w:hAnsi="Arial"/>
+                                <w:color w:val="000000"/>
                                 <w:sz w:val="22"/>
                                 <w:szCs w:val="22"/>
                                 <w:lang w:val="id-ID"/>
@@ -7204,6 +7270,7 @@
                             <w:r>
                               <w:rPr>
                                 <w:rFonts w:cs="Arial" w:ascii="Arial" w:hAnsi="Arial"/>
+                                <w:color w:val="000000"/>
                                 <w:sz w:val="22"/>
                                 <w:szCs w:val="22"/>
                               </w:rPr>
@@ -7231,6 +7298,7 @@
                             <w:r>
                               <w:rPr>
                                 <w:rFonts w:cs="Arial" w:ascii="Arial" w:hAnsi="Arial"/>
+                                <w:color w:val="000000"/>
                                 <w:sz w:val="22"/>
                                 <w:szCs w:val="22"/>
                                 <w:lang w:val="sv-SE"/>
@@ -7259,6 +7327,7 @@
                             <w:r>
                               <w:rPr>
                                 <w:rFonts w:cs="Arial" w:ascii="Arial" w:hAnsi="Arial"/>
+                                <w:color w:val="000000"/>
                                 <w:sz w:val="22"/>
                                 <w:szCs w:val="22"/>
                                 <w:lang w:val="sv-SE"/>
@@ -7284,6 +7353,7 @@
                             <w:r>
                               <w:rPr>
                                 <w:rFonts w:cs="Arial" w:ascii="Arial" w:hAnsi="Arial"/>
+                                <w:color w:val="000000"/>
                                 <w:sz w:val="22"/>
                                 <w:szCs w:val="22"/>
                                 <w:lang w:val="sv-SE"/>
@@ -7293,6 +7363,7 @@
                             <w:r>
                               <w:rPr>
                                 <w:rFonts w:cs="Arial" w:ascii="Arial" w:hAnsi="Arial"/>
+                                <w:color w:val="000000"/>
                                 <w:sz w:val="22"/>
                                 <w:szCs w:val="22"/>
                               </w:rPr>
@@ -7336,7 +7407,7 @@
                                 <w:p>
                                   <w:pPr>
                                     <w:pStyle w:val="FrameContents"/>
-                                    <w:widowControl/>
+                                    <w:widowControl w:val="false"/>
                                     <w:tabs>
                                       <w:tab w:val="clear" w:pos="720"/>
                                       <w:tab w:val="left" w:pos="360" w:leader="none"/>
@@ -7344,6 +7415,7 @@
                                       <w:tab w:val="left" w:pos="3870" w:leader="none"/>
                                       <w:tab w:val="left" w:pos="4050" w:leader="none"/>
                                     </w:tabs>
+                                    <w:suppressAutoHyphens w:val="true"/>
                                     <w:spacing w:before="0" w:after="0"/>
                                     <w:jc w:val="both"/>
                                     <w:rPr>
@@ -7355,6 +7427,7 @@
                                   <w:r>
                                     <w:rPr>
                                       <w:rFonts w:eastAsia="Times New Roman" w:cs="Arial" w:ascii="Arial" w:hAnsi="Arial"/>
+                                      <w:color w:val="000000"/>
                                       <w:kern w:val="0"/>
                                       <w:sz w:val="22"/>
                                       <w:szCs w:val="22"/>
@@ -7377,7 +7450,7 @@
                                 <w:p>
                                   <w:pPr>
                                     <w:pStyle w:val="FrameContents"/>
-                                    <w:widowControl/>
+                                    <w:widowControl w:val="false"/>
                                     <w:tabs>
                                       <w:tab w:val="clear" w:pos="720"/>
                                       <w:tab w:val="left" w:pos="360" w:leader="none"/>
@@ -7385,6 +7458,7 @@
                                       <w:tab w:val="left" w:pos="3870" w:leader="none"/>
                                       <w:tab w:val="left" w:pos="4050" w:leader="none"/>
                                     </w:tabs>
+                                    <w:suppressAutoHyphens w:val="true"/>
                                     <w:spacing w:before="0" w:after="0"/>
                                     <w:jc w:val="both"/>
                                     <w:rPr>
@@ -7396,6 +7470,7 @@
                                   <w:r>
                                     <w:rPr>
                                       <w:rFonts w:eastAsia="Times New Roman" w:cs="Arial" w:ascii="Arial" w:hAnsi="Arial"/>
+                                      <w:color w:val="000000"/>
                                       <w:kern w:val="0"/>
                                       <w:sz w:val="22"/>
                                       <w:szCs w:val="22"/>
@@ -7418,7 +7493,7 @@
                                 <w:p>
                                   <w:pPr>
                                     <w:pStyle w:val="FrameContents"/>
-                                    <w:widowControl/>
+                                    <w:widowControl w:val="false"/>
                                     <w:tabs>
                                       <w:tab w:val="clear" w:pos="720"/>
                                       <w:tab w:val="left" w:pos="360" w:leader="none"/>
@@ -7426,6 +7501,7 @@
                                       <w:tab w:val="left" w:pos="3870" w:leader="none"/>
                                       <w:tab w:val="left" w:pos="4050" w:leader="none"/>
                                     </w:tabs>
+                                    <w:suppressAutoHyphens w:val="true"/>
                                     <w:spacing w:before="0" w:after="0"/>
                                     <w:jc w:val="both"/>
                                     <w:rPr>
@@ -7437,6 +7513,7 @@
                                   <w:r>
                                     <w:rPr>
                                       <w:rFonts w:eastAsia="Times New Roman" w:cs="Arial" w:ascii="Arial" w:hAnsi="Arial"/>
+                                      <w:color w:val="000000"/>
                                       <w:kern w:val="0"/>
                                       <w:sz w:val="22"/>
                                       <w:szCs w:val="22"/>
@@ -7469,6 +7546,7 @@
                             <w:r>
                               <w:rPr>
                                 <w:rFonts w:cs="Arial" w:ascii="Arial" w:hAnsi="Arial"/>
+                                <w:color w:val="000000"/>
                                 <w:sz w:val="22"/>
                                 <w:szCs w:val="22"/>
                                 <w:lang w:val="sv-SE"/>
@@ -7489,7 +7567,7 @@
           </mc:Choice>
           <mc:Fallback>
             <w:pict>
-              <v:rect id="shape_0" ID="Text Box 94" path="m0,0l-2147483645,0l-2147483645,-2147483646l0,-2147483646xe" fillcolor="white" stroked="f" style="position:absolute;margin-left:479.35pt;margin-top:18.4pt;width:411.35pt;height:313.9pt;mso-wrap-style:square;v-text-anchor:top" wp14:anchorId="1B60B0D2">
+              <v:rect id="shape_0" ID="Text Box 94" path="m0,0l-2147483645,0l-2147483645,-2147483646l0,-2147483646xe" fillcolor="white" stroked="f" style="position:absolute;margin-left:479.35pt;margin-top:18.4pt;width:411.4pt;height:313.95pt;mso-wrap-style:square;v-text-anchor:top" wp14:anchorId="1B60B0D2">
                 <v:fill o:detectmouseclick="t" type="solid" color2="black"/>
                 <v:stroke color="#3465a4" joinstyle="round" endcap="flat"/>
                 <v:textbox>
@@ -7512,6 +7590,7 @@
                           <w:rFonts w:cs="Arial" w:ascii="Arial" w:hAnsi="Arial"/>
                           <w:b/>
                           <w:bCs/>
+                          <w:color w:val="000000"/>
                           <w:u w:val="single"/>
                           <w:lang w:val="sv-SE"/>
                         </w:rPr>
@@ -7533,6 +7612,7 @@
                       <w:r>
                         <w:rPr>
                           <w:rFonts w:cs="Arial" w:ascii="Arial" w:hAnsi="Arial"/>
+                          <w:color w:val="000000"/>
                           <w:sz w:val="22"/>
                           <w:szCs w:val="22"/>
                           <w:lang w:val="sv-SE"/>
@@ -7562,6 +7642,7 @@
                       <w:r>
                         <w:rPr>
                           <w:rFonts w:cs="Arial" w:ascii="Arial" w:hAnsi="Arial"/>
+                          <w:color w:val="000000"/>
                           <w:sz w:val="22"/>
                           <w:szCs w:val="22"/>
                           <w:lang w:val="sv-SE"/>
@@ -7575,6 +7656,7 @@
                       <w:r>
                         <w:rPr>
                           <w:rFonts w:cs="Arial" w:ascii="Arial" w:hAnsi="Arial"/>
+                          <w:color w:val="000000"/>
                           <w:sz w:val="22"/>
                           <w:szCs w:val="22"/>
                         </w:rPr>
@@ -7603,6 +7685,7 @@
                       <w:r>
                         <w:rPr>
                           <w:rFonts w:cs="Arial" w:ascii="Arial" w:hAnsi="Arial"/>
+                          <w:color w:val="000000"/>
                           <w:sz w:val="22"/>
                           <w:szCs w:val="22"/>
                           <w:lang w:val="sv-SE"/>
@@ -7616,6 +7699,7 @@
                       <w:r>
                         <w:rPr>
                           <w:rFonts w:cs="Arial" w:ascii="Arial" w:hAnsi="Arial"/>
+                          <w:color w:val="000000"/>
                           <w:sz w:val="22"/>
                           <w:szCs w:val="22"/>
                         </w:rPr>
@@ -7626,6 +7710,7 @@
                           <w:sz w:val="22"/>
                           <w:szCs w:val="22"/>
                           <w:rFonts w:cs="Arial" w:ascii="Arial" w:hAnsi="Arial"/>
+                          <w:color w:val="000000"/>
                         </w:rPr>
                         <w:instrText> MERGEFIELD Rekening </w:instrText>
                       </w:r>
@@ -7634,6 +7719,7 @@
                           <w:sz w:val="22"/>
                           <w:szCs w:val="22"/>
                           <w:rFonts w:cs="Arial" w:ascii="Arial" w:hAnsi="Arial"/>
+                          <w:color w:val="000000"/>
                         </w:rPr>
                         <w:fldChar w:fldCharType="separate"/>
                       </w:r>
@@ -7642,6 +7728,7 @@
                           <w:sz w:val="22"/>
                           <w:szCs w:val="22"/>
                           <w:rFonts w:cs="Arial" w:ascii="Arial" w:hAnsi="Arial"/>
+                          <w:color w:val="000000"/>
                         </w:rPr>
                         <w:t>107.71.000260.01</w:t>
                       </w:r>
@@ -7650,6 +7737,7 @@
                           <w:sz w:val="22"/>
                           <w:szCs w:val="22"/>
                           <w:rFonts w:cs="Arial" w:ascii="Arial" w:hAnsi="Arial"/>
+                          <w:color w:val="000000"/>
                         </w:rPr>
                         <w:fldChar w:fldCharType="end"/>
                       </w:r>
@@ -7676,6 +7764,7 @@
                       <w:r>
                         <w:rPr>
                           <w:rFonts w:cs="Arial" w:ascii="Arial" w:hAnsi="Arial"/>
+                          <w:color w:val="000000"/>
                           <w:sz w:val="22"/>
                           <w:szCs w:val="22"/>
                           <w:lang w:val="sv-SE"/>
@@ -7689,6 +7778,7 @@
                       <w:r>
                         <w:rPr>
                           <w:rFonts w:cs="Arial" w:ascii="Arial" w:hAnsi="Arial"/>
+                          <w:color w:val="000000"/>
                           <w:sz w:val="22"/>
                           <w:szCs w:val="22"/>
                         </w:rPr>
@@ -7697,6 +7787,7 @@
                       <w:r>
                         <w:rPr>
                           <w:rFonts w:cs="Arial" w:ascii="Arial" w:hAnsi="Arial"/>
+                          <w:color w:val="000000"/>
                           <w:sz w:val="22"/>
                           <w:szCs w:val="22"/>
                           <w:lang w:val="id-ID"/>
@@ -7706,6 +7797,7 @@
                       <w:r>
                         <w:rPr>
                           <w:rFonts w:cs="Arial" w:ascii="Arial" w:hAnsi="Arial"/>
+                          <w:color w:val="000000"/>
                           <w:sz w:val="22"/>
                           <w:szCs w:val="22"/>
                         </w:rPr>
@@ -7733,6 +7825,7 @@
                       <w:r>
                         <w:rPr>
                           <w:rFonts w:cs="Arial" w:ascii="Arial" w:hAnsi="Arial"/>
+                          <w:color w:val="000000"/>
                           <w:sz w:val="22"/>
                           <w:szCs w:val="22"/>
                           <w:lang w:val="sv-SE"/>
@@ -7761,6 +7854,7 @@
                       <w:r>
                         <w:rPr>
                           <w:rFonts w:cs="Arial" w:ascii="Arial" w:hAnsi="Arial"/>
+                          <w:color w:val="000000"/>
                           <w:sz w:val="22"/>
                           <w:szCs w:val="22"/>
                           <w:lang w:val="sv-SE"/>
@@ -7786,6 +7880,7 @@
                       <w:r>
                         <w:rPr>
                           <w:rFonts w:cs="Arial" w:ascii="Arial" w:hAnsi="Arial"/>
+                          <w:color w:val="000000"/>
                           <w:sz w:val="22"/>
                           <w:szCs w:val="22"/>
                           <w:lang w:val="sv-SE"/>
@@ -7795,6 +7890,7 @@
                       <w:r>
                         <w:rPr>
                           <w:rFonts w:cs="Arial" w:ascii="Arial" w:hAnsi="Arial"/>
+                          <w:color w:val="000000"/>
                           <w:sz w:val="22"/>
                           <w:szCs w:val="22"/>
                         </w:rPr>
@@ -7838,7 +7934,7 @@
                           <w:p>
                             <w:pPr>
                               <w:pStyle w:val="FrameContents"/>
-                              <w:widowControl/>
+                              <w:widowControl w:val="false"/>
                               <w:tabs>
                                 <w:tab w:val="clear" w:pos="720"/>
                                 <w:tab w:val="left" w:pos="360" w:leader="none"/>
@@ -7846,6 +7942,7 @@
                                 <w:tab w:val="left" w:pos="3870" w:leader="none"/>
                                 <w:tab w:val="left" w:pos="4050" w:leader="none"/>
                               </w:tabs>
+                              <w:suppressAutoHyphens w:val="true"/>
                               <w:spacing w:before="0" w:after="0"/>
                               <w:jc w:val="both"/>
                               <w:rPr>
@@ -7857,6 +7954,7 @@
                             <w:r>
                               <w:rPr>
                                 <w:rFonts w:eastAsia="Times New Roman" w:cs="Arial" w:ascii="Arial" w:hAnsi="Arial"/>
+                                <w:color w:val="000000"/>
                                 <w:kern w:val="0"/>
                                 <w:sz w:val="22"/>
                                 <w:szCs w:val="22"/>
@@ -7879,7 +7977,7 @@
                           <w:p>
                             <w:pPr>
                               <w:pStyle w:val="FrameContents"/>
-                              <w:widowControl/>
+                              <w:widowControl w:val="false"/>
                               <w:tabs>
                                 <w:tab w:val="clear" w:pos="720"/>
                                 <w:tab w:val="left" w:pos="360" w:leader="none"/>
@@ -7887,6 +7985,7 @@
                                 <w:tab w:val="left" w:pos="3870" w:leader="none"/>
                                 <w:tab w:val="left" w:pos="4050" w:leader="none"/>
                               </w:tabs>
+                              <w:suppressAutoHyphens w:val="true"/>
                               <w:spacing w:before="0" w:after="0"/>
                               <w:jc w:val="both"/>
                               <w:rPr>
@@ -7898,6 +7997,7 @@
                             <w:r>
                               <w:rPr>
                                 <w:rFonts w:eastAsia="Times New Roman" w:cs="Arial" w:ascii="Arial" w:hAnsi="Arial"/>
+                                <w:color w:val="000000"/>
                                 <w:kern w:val="0"/>
                                 <w:sz w:val="22"/>
                                 <w:szCs w:val="22"/>
@@ -7920,7 +8020,7 @@
                           <w:p>
                             <w:pPr>
                               <w:pStyle w:val="FrameContents"/>
-                              <w:widowControl/>
+                              <w:widowControl w:val="false"/>
                               <w:tabs>
                                 <w:tab w:val="clear" w:pos="720"/>
                                 <w:tab w:val="left" w:pos="360" w:leader="none"/>
@@ -7928,6 +8028,7 @@
                                 <w:tab w:val="left" w:pos="3870" w:leader="none"/>
                                 <w:tab w:val="left" w:pos="4050" w:leader="none"/>
                               </w:tabs>
+                              <w:suppressAutoHyphens w:val="true"/>
                               <w:spacing w:before="0" w:after="0"/>
                               <w:jc w:val="both"/>
                               <w:rPr>
@@ -7939,6 +8040,7 @@
                             <w:r>
                               <w:rPr>
                                 <w:rFonts w:eastAsia="Times New Roman" w:cs="Arial" w:ascii="Arial" w:hAnsi="Arial"/>
+                                <w:color w:val="000000"/>
                                 <w:kern w:val="0"/>
                                 <w:sz w:val="22"/>
                                 <w:szCs w:val="22"/>
@@ -7971,6 +8073,7 @@
                       <w:r>
                         <w:rPr>
                           <w:rFonts w:cs="Arial" w:ascii="Arial" w:hAnsi="Arial"/>
+                          <w:color w:val="000000"/>
                           <w:sz w:val="22"/>
                           <w:szCs w:val="22"/>
                           <w:lang w:val="sv-SE"/>
@@ -7996,7 +8099,7 @@
                 <wp:positionV relativeFrom="paragraph">
                   <wp:posOffset>4276090</wp:posOffset>
                 </wp:positionV>
-                <wp:extent cx="5225415" cy="2058035"/>
+                <wp:extent cx="5226050" cy="2058670"/>
                 <wp:effectExtent l="0" t="3810" r="0" b="0"/>
                 <wp:wrapNone/>
                 <wp:docPr id="9" name="Text Box 103"/>
@@ -8007,7 +8110,7 @@
                       <wps:spPr>
                         <a:xfrm>
                           <a:off x="0" y="0"/>
-                          <a:ext cx="5224680" cy="2057400"/>
+                          <a:ext cx="5225400" cy="2058120"/>
                         </a:xfrm>
                         <a:prstGeom prst="rect">
                           <a:avLst/>
@@ -8045,6 +8148,7 @@
                             <w:r>
                               <w:rPr>
                                 <w:rFonts w:cs="Arial" w:ascii="Arial" w:hAnsi="Arial"/>
+                                <w:color w:val="000000"/>
                                 <w:sz w:val="22"/>
                                 <w:szCs w:val="22"/>
                               </w:rPr>
@@ -8053,6 +8157,7 @@
                             <w:r>
                               <w:rPr>
                                 <w:rFonts w:cs="Arial" w:ascii="Arial" w:hAnsi="Arial"/>
+                                <w:color w:val="000000"/>
                                 <w:sz w:val="22"/>
                                 <w:szCs w:val="22"/>
                               </w:rPr>
@@ -8063,6 +8168,7 @@
                                 <w:sz w:val="22"/>
                                 <w:szCs w:val="22"/>
                                 <w:rFonts w:cs="Arial" w:ascii="Arial" w:hAnsi="Arial"/>
+                                <w:color w:val="000000"/>
                               </w:rPr>
                               <w:instrText> MERGEFIELD NamaCabang </w:instrText>
                             </w:r>
@@ -8071,6 +8177,7 @@
                                 <w:sz w:val="22"/>
                                 <w:szCs w:val="22"/>
                                 <w:rFonts w:cs="Arial" w:ascii="Arial" w:hAnsi="Arial"/>
+                                <w:color w:val="000000"/>
                               </w:rPr>
                               <w:fldChar w:fldCharType="separate"/>
                             </w:r>
@@ -8079,6 +8186,7 @@
                                 <w:sz w:val="22"/>
                                 <w:szCs w:val="22"/>
                                 <w:rFonts w:cs="Arial" w:ascii="Arial" w:hAnsi="Arial"/>
+                                <w:color w:val="000000"/>
                               </w:rPr>
                               <w:t>...............</w:t>
                             </w:r>
@@ -8087,12 +8195,14 @@
                                 <w:sz w:val="22"/>
                                 <w:szCs w:val="22"/>
                                 <w:rFonts w:cs="Arial" w:ascii="Arial" w:hAnsi="Arial"/>
+                                <w:color w:val="000000"/>
                               </w:rPr>
                               <w:fldChar w:fldCharType="end"/>
                             </w:r>
                             <w:r>
                               <w:rPr>
                                 <w:rFonts w:cs="Arial" w:ascii="Arial" w:hAnsi="Arial"/>
+                                <w:color w:val="000000"/>
                                 <w:sz w:val="22"/>
                                 <w:szCs w:val="22"/>
                                 <w:lang w:val="sv-SE"/>
@@ -8102,6 +8212,7 @@
                             <w:r>
                               <w:rPr>
                                 <w:rFonts w:cs="Arial" w:ascii="Arial" w:hAnsi="Arial"/>
+                                <w:color w:val="000000"/>
                                 <w:sz w:val="22"/>
                                 <w:szCs w:val="22"/>
                               </w:rPr>
@@ -8110,6 +8221,7 @@
                             <w:r>
                               <w:rPr>
                                 <w:rFonts w:cs="Arial" w:ascii="Arial" w:hAnsi="Arial"/>
+                                <w:color w:val="000000"/>
                                 <w:sz w:val="22"/>
                                 <w:szCs w:val="22"/>
                                 <w:lang w:val="id-ID"/>
@@ -8119,6 +8231,7 @@
                             <w:r>
                               <w:rPr>
                                 <w:rFonts w:cs="Arial" w:ascii="Arial" w:hAnsi="Arial"/>
+                                <w:color w:val="000000"/>
                                 <w:sz w:val="22"/>
                                 <w:szCs w:val="22"/>
                               </w:rPr>
@@ -8143,6 +8256,7 @@
                             <w:r>
                               <w:rPr>
                                 <w:rFonts w:cs="Arial" w:ascii="Arial" w:hAnsi="Arial"/>
+                                <w:color w:val="000000"/>
                                 <w:sz w:val="22"/>
                                 <w:szCs w:val="22"/>
                                 <w:lang w:val="sv-SE"/>
@@ -8153,6 +8267,7 @@
                             <w:r>
                               <w:rPr>
                                 <w:rFonts w:cs="Arial" w:ascii="Arial" w:hAnsi="Arial"/>
+                                <w:color w:val="000000"/>
                                 <w:sz w:val="22"/>
                                 <w:szCs w:val="22"/>
                                 <w:lang w:val="id-ID"/>
@@ -8179,6 +8294,7 @@
                             <w:r>
                               <w:rPr>
                                 <w:rFonts w:cs="Arial" w:ascii="Arial" w:hAnsi="Arial"/>
+                                <w:color w:val="000000"/>
                                 <w:sz w:val="22"/>
                                 <w:szCs w:val="22"/>
                                 <w:lang w:val="sv-SE"/>
@@ -8207,6 +8323,7 @@
                             <w:r>
                               <w:rPr>
                                 <w:rFonts w:cs="Arial" w:ascii="Arial" w:hAnsi="Arial"/>
+                                <w:color w:val="000000"/>
                                 <w:sz w:val="22"/>
                                 <w:szCs w:val="22"/>
                                 <w:lang w:val="sv-SE"/>
@@ -8218,6 +8335,7 @@
                                 <w:rFonts w:cs="Arial" w:ascii="Arial" w:hAnsi="Arial"/>
                                 <w:b/>
                                 <w:bCs/>
+                                <w:color w:val="000000"/>
                                 <w:sz w:val="22"/>
                                 <w:szCs w:val="22"/>
                                 <w:lang w:val="sv-SE"/>
@@ -8229,6 +8347,7 @@
                                 <w:rFonts w:cs="Arial" w:ascii="Arial" w:hAnsi="Arial"/>
                                 <w:b/>
                                 <w:bCs/>
+                                <w:color w:val="000000"/>
                                 <w:sz w:val="22"/>
                                 <w:szCs w:val="22"/>
                                 <w:lang w:val="id-ID"/>
@@ -8240,6 +8359,7 @@
                                 <w:rFonts w:cs="Arial" w:ascii="Arial" w:hAnsi="Arial"/>
                                 <w:b/>
                                 <w:bCs/>
+                                <w:color w:val="000000"/>
                                 <w:sz w:val="22"/>
                                 <w:szCs w:val="22"/>
                                 <w:lang w:val="sv-SE"/>
@@ -8269,6 +8389,7 @@
                                 <w:rFonts w:cs="Arial" w:ascii="Arial" w:hAnsi="Arial"/>
                                 <w:b/>
                                 <w:bCs/>
+                                <w:color w:val="000000"/>
                                 <w:lang w:val="sv-SE"/>
                               </w:rPr>
                               <w:t>KETERANGAN :</w:t>
@@ -8297,6 +8418,7 @@
                             <w:r>
                               <w:rPr>
                                 <w:rFonts w:cs="Arial" w:ascii="Arial" w:hAnsi="Arial"/>
+                                <w:color w:val="000000"/>
                                 <w:sz w:val="22"/>
                                 <w:szCs w:val="22"/>
                                 <w:lang w:val="sv-SE"/>
@@ -8326,6 +8448,7 @@
                             <w:r>
                               <w:rPr>
                                 <w:rFonts w:cs="Arial" w:ascii="Arial" w:hAnsi="Arial"/>
+                                <w:color w:val="000000"/>
                                 <w:sz w:val="22"/>
                                 <w:szCs w:val="22"/>
                                 <w:lang w:val="sv-SE"/>
@@ -8346,7 +8469,7 @@
           </mc:Choice>
           <mc:Fallback>
             <w:pict>
-              <v:rect id="shape_0" ID="Text Box 103" path="m0,0l-2147483645,0l-2147483645,-2147483646l0,-2147483646xe" fillcolor="white" stroked="f" style="position:absolute;margin-left:-5.35pt;margin-top:336.7pt;width:411.35pt;height:161.95pt;mso-wrap-style:square;v-text-anchor:top" wp14:anchorId="60E996FE">
+              <v:rect id="shape_0" ID="Text Box 103" path="m0,0l-2147483645,0l-2147483645,-2147483646l0,-2147483646xe" fillcolor="white" stroked="f" style="position:absolute;margin-left:-5.35pt;margin-top:336.7pt;width:411.4pt;height:162pt;mso-wrap-style:square;v-text-anchor:top" wp14:anchorId="60E996FE">
                 <v:fill o:detectmouseclick="t" type="solid" color2="black"/>
                 <v:stroke color="#3465a4" joinstyle="round" endcap="flat"/>
                 <v:textbox>
@@ -8369,6 +8492,7 @@
                       <w:r>
                         <w:rPr>
                           <w:rFonts w:cs="Arial" w:ascii="Arial" w:hAnsi="Arial"/>
+                          <w:color w:val="000000"/>
                           <w:sz w:val="22"/>
                           <w:szCs w:val="22"/>
                         </w:rPr>
@@ -8377,6 +8501,7 @@
                       <w:r>
                         <w:rPr>
                           <w:rFonts w:cs="Arial" w:ascii="Arial" w:hAnsi="Arial"/>
+                          <w:color w:val="000000"/>
                           <w:sz w:val="22"/>
                           <w:szCs w:val="22"/>
                         </w:rPr>
@@ -8387,6 +8512,7 @@
                           <w:sz w:val="22"/>
                           <w:szCs w:val="22"/>
                           <w:rFonts w:cs="Arial" w:ascii="Arial" w:hAnsi="Arial"/>
+                          <w:color w:val="000000"/>
                         </w:rPr>
                         <w:instrText> MERGEFIELD NamaCabang </w:instrText>
                       </w:r>
@@ -8395,6 +8521,7 @@
                           <w:sz w:val="22"/>
                           <w:szCs w:val="22"/>
                           <w:rFonts w:cs="Arial" w:ascii="Arial" w:hAnsi="Arial"/>
+                          <w:color w:val="000000"/>
                         </w:rPr>
                         <w:fldChar w:fldCharType="separate"/>
                       </w:r>
@@ -8403,6 +8530,7 @@
                           <w:sz w:val="22"/>
                           <w:szCs w:val="22"/>
                           <w:rFonts w:cs="Arial" w:ascii="Arial" w:hAnsi="Arial"/>
+                          <w:color w:val="000000"/>
                         </w:rPr>
                         <w:t>...............</w:t>
                       </w:r>
@@ -8411,12 +8539,14 @@
                           <w:sz w:val="22"/>
                           <w:szCs w:val="22"/>
                           <w:rFonts w:cs="Arial" w:ascii="Arial" w:hAnsi="Arial"/>
+                          <w:color w:val="000000"/>
                         </w:rPr>
                         <w:fldChar w:fldCharType="end"/>
                       </w:r>
                       <w:r>
                         <w:rPr>
                           <w:rFonts w:cs="Arial" w:ascii="Arial" w:hAnsi="Arial"/>
+                          <w:color w:val="000000"/>
                           <w:sz w:val="22"/>
                           <w:szCs w:val="22"/>
                           <w:lang w:val="sv-SE"/>
@@ -8426,6 +8556,7 @@
                       <w:r>
                         <w:rPr>
                           <w:rFonts w:cs="Arial" w:ascii="Arial" w:hAnsi="Arial"/>
+                          <w:color w:val="000000"/>
                           <w:sz w:val="22"/>
                           <w:szCs w:val="22"/>
                         </w:rPr>
@@ -8434,6 +8565,7 @@
                       <w:r>
                         <w:rPr>
                           <w:rFonts w:cs="Arial" w:ascii="Arial" w:hAnsi="Arial"/>
+                          <w:color w:val="000000"/>
                           <w:sz w:val="22"/>
                           <w:szCs w:val="22"/>
                           <w:lang w:val="id-ID"/>
@@ -8443,6 +8575,7 @@
                       <w:r>
                         <w:rPr>
                           <w:rFonts w:cs="Arial" w:ascii="Arial" w:hAnsi="Arial"/>
+                          <w:color w:val="000000"/>
                           <w:sz w:val="22"/>
                           <w:szCs w:val="22"/>
                         </w:rPr>
@@ -8467,6 +8600,7 @@
                       <w:r>
                         <w:rPr>
                           <w:rFonts w:cs="Arial" w:ascii="Arial" w:hAnsi="Arial"/>
+                          <w:color w:val="000000"/>
                           <w:sz w:val="22"/>
                           <w:szCs w:val="22"/>
                           <w:lang w:val="sv-SE"/>
@@ -8477,6 +8611,7 @@
                       <w:r>
                         <w:rPr>
                           <w:rFonts w:cs="Arial" w:ascii="Arial" w:hAnsi="Arial"/>
+                          <w:color w:val="000000"/>
                           <w:sz w:val="22"/>
                           <w:szCs w:val="22"/>
                           <w:lang w:val="id-ID"/>
@@ -8503,6 +8638,7 @@
                       <w:r>
                         <w:rPr>
                           <w:rFonts w:cs="Arial" w:ascii="Arial" w:hAnsi="Arial"/>
+                          <w:color w:val="000000"/>
                           <w:sz w:val="22"/>
                           <w:szCs w:val="22"/>
                           <w:lang w:val="sv-SE"/>
@@ -8531,6 +8667,7 @@
                       <w:r>
                         <w:rPr>
                           <w:rFonts w:cs="Arial" w:ascii="Arial" w:hAnsi="Arial"/>
+                          <w:color w:val="000000"/>
                           <w:sz w:val="22"/>
                           <w:szCs w:val="22"/>
                           <w:lang w:val="sv-SE"/>
@@ -8542,6 +8679,7 @@
                           <w:rFonts w:cs="Arial" w:ascii="Arial" w:hAnsi="Arial"/>
                           <w:b/>
                           <w:bCs/>
+                          <w:color w:val="000000"/>
                           <w:sz w:val="22"/>
                           <w:szCs w:val="22"/>
                           <w:lang w:val="sv-SE"/>
@@ -8553,6 +8691,7 @@
                           <w:rFonts w:cs="Arial" w:ascii="Arial" w:hAnsi="Arial"/>
                           <w:b/>
                           <w:bCs/>
+                          <w:color w:val="000000"/>
                           <w:sz w:val="22"/>
                           <w:szCs w:val="22"/>
                           <w:lang w:val="id-ID"/>
@@ -8564,6 +8703,7 @@
                           <w:rFonts w:cs="Arial" w:ascii="Arial" w:hAnsi="Arial"/>
                           <w:b/>
                           <w:bCs/>
+                          <w:color w:val="000000"/>
                           <w:sz w:val="22"/>
                           <w:szCs w:val="22"/>
                           <w:lang w:val="sv-SE"/>
@@ -8593,6 +8733,7 @@
                           <w:rFonts w:cs="Arial" w:ascii="Arial" w:hAnsi="Arial"/>
                           <w:b/>
                           <w:bCs/>
+                          <w:color w:val="000000"/>
                           <w:lang w:val="sv-SE"/>
                         </w:rPr>
                         <w:t>KETERANGAN :</w:t>
@@ -8621,6 +8762,7 @@
                       <w:r>
                         <w:rPr>
                           <w:rFonts w:cs="Arial" w:ascii="Arial" w:hAnsi="Arial"/>
+                          <w:color w:val="000000"/>
                           <w:sz w:val="22"/>
                           <w:szCs w:val="22"/>
                           <w:lang w:val="sv-SE"/>
@@ -8650,6 +8792,7 @@
                       <w:r>
                         <w:rPr>
                           <w:rFonts w:cs="Arial" w:ascii="Arial" w:hAnsi="Arial"/>
+                          <w:color w:val="000000"/>
                           <w:sz w:val="22"/>
                           <w:szCs w:val="22"/>
                           <w:lang w:val="sv-SE"/>
@@ -8675,7 +8818,7 @@
                 <wp:positionV relativeFrom="paragraph">
                   <wp:posOffset>4276090</wp:posOffset>
                 </wp:positionV>
-                <wp:extent cx="5225415" cy="2058035"/>
+                <wp:extent cx="5226050" cy="2058670"/>
                 <wp:effectExtent l="3175" t="3810" r="1270" b="0"/>
                 <wp:wrapNone/>
                 <wp:docPr id="11" name="Text Box 104"/>
@@ -8686,7 +8829,7 @@
                       <wps:spPr>
                         <a:xfrm>
                           <a:off x="0" y="0"/>
-                          <a:ext cx="5224680" cy="2057400"/>
+                          <a:ext cx="5225400" cy="2058120"/>
                         </a:xfrm>
                         <a:prstGeom prst="rect">
                           <a:avLst/>
@@ -8724,6 +8867,7 @@
                             <w:r>
                               <w:rPr>
                                 <w:rFonts w:cs="Arial" w:ascii="Arial" w:hAnsi="Arial"/>
+                                <w:color w:val="000000"/>
                                 <w:sz w:val="22"/>
                                 <w:szCs w:val="22"/>
                               </w:rPr>
@@ -8732,6 +8876,7 @@
                             <w:r>
                               <w:rPr>
                                 <w:rFonts w:cs="Arial" w:ascii="Arial" w:hAnsi="Arial"/>
+                                <w:color w:val="000000"/>
                                 <w:sz w:val="22"/>
                                 <w:szCs w:val="22"/>
                               </w:rPr>
@@ -8742,6 +8887,7 @@
                                 <w:sz w:val="22"/>
                                 <w:szCs w:val="22"/>
                                 <w:rFonts w:cs="Arial" w:ascii="Arial" w:hAnsi="Arial"/>
+                                <w:color w:val="000000"/>
                               </w:rPr>
                               <w:instrText> MERGEFIELD NamaCabang </w:instrText>
                             </w:r>
@@ -8750,6 +8896,7 @@
                                 <w:sz w:val="22"/>
                                 <w:szCs w:val="22"/>
                                 <w:rFonts w:cs="Arial" w:ascii="Arial" w:hAnsi="Arial"/>
+                                <w:color w:val="000000"/>
                               </w:rPr>
                               <w:fldChar w:fldCharType="separate"/>
                             </w:r>
@@ -8758,6 +8905,7 @@
                                 <w:sz w:val="22"/>
                                 <w:szCs w:val="22"/>
                                 <w:rFonts w:cs="Arial" w:ascii="Arial" w:hAnsi="Arial"/>
+                                <w:color w:val="000000"/>
                               </w:rPr>
                               <w:t>...............</w:t>
                             </w:r>
@@ -8766,12 +8914,14 @@
                                 <w:sz w:val="22"/>
                                 <w:szCs w:val="22"/>
                                 <w:rFonts w:cs="Arial" w:ascii="Arial" w:hAnsi="Arial"/>
+                                <w:color w:val="000000"/>
                               </w:rPr>
                               <w:fldChar w:fldCharType="end"/>
                             </w:r>
                             <w:r>
                               <w:rPr>
                                 <w:rFonts w:cs="Arial" w:ascii="Arial" w:hAnsi="Arial"/>
+                                <w:color w:val="000000"/>
                                 <w:sz w:val="22"/>
                                 <w:szCs w:val="22"/>
                                 <w:lang w:val="sv-SE"/>
@@ -8781,6 +8931,7 @@
                             <w:r>
                               <w:rPr>
                                 <w:rFonts w:cs="Arial" w:ascii="Arial" w:hAnsi="Arial"/>
+                                <w:color w:val="000000"/>
                                 <w:sz w:val="22"/>
                                 <w:szCs w:val="22"/>
                               </w:rPr>
@@ -8789,6 +8940,7 @@
                             <w:r>
                               <w:rPr>
                                 <w:rFonts w:cs="Arial" w:ascii="Arial" w:hAnsi="Arial"/>
+                                <w:color w:val="000000"/>
                                 <w:sz w:val="22"/>
                                 <w:szCs w:val="22"/>
                                 <w:lang w:val="id-ID"/>
@@ -8798,6 +8950,7 @@
                             <w:r>
                               <w:rPr>
                                 <w:rFonts w:cs="Arial" w:ascii="Arial" w:hAnsi="Arial"/>
+                                <w:color w:val="000000"/>
                                 <w:sz w:val="22"/>
                                 <w:szCs w:val="22"/>
                               </w:rPr>
@@ -8822,6 +8975,7 @@
                             <w:r>
                               <w:rPr>
                                 <w:rFonts w:cs="Arial" w:ascii="Arial" w:hAnsi="Arial"/>
+                                <w:color w:val="000000"/>
                                 <w:sz w:val="22"/>
                                 <w:szCs w:val="22"/>
                                 <w:lang w:val="sv-SE"/>
@@ -8832,6 +8986,7 @@
                             <w:r>
                               <w:rPr>
                                 <w:rFonts w:cs="Arial" w:ascii="Arial" w:hAnsi="Arial"/>
+                                <w:color w:val="000000"/>
                                 <w:sz w:val="22"/>
                                 <w:szCs w:val="22"/>
                                 <w:lang w:val="id-ID"/>
@@ -8858,6 +9013,7 @@
                             <w:r>
                               <w:rPr>
                                 <w:rFonts w:cs="Arial" w:ascii="Arial" w:hAnsi="Arial"/>
+                                <w:color w:val="000000"/>
                                 <w:sz w:val="22"/>
                                 <w:szCs w:val="22"/>
                                 <w:lang w:val="sv-SE"/>
@@ -8886,6 +9042,7 @@
                             <w:r>
                               <w:rPr>
                                 <w:rFonts w:cs="Arial" w:ascii="Arial" w:hAnsi="Arial"/>
+                                <w:color w:val="000000"/>
                                 <w:sz w:val="22"/>
                                 <w:szCs w:val="22"/>
                                 <w:lang w:val="sv-SE"/>
@@ -8897,6 +9054,7 @@
                                 <w:rFonts w:cs="Arial" w:ascii="Arial" w:hAnsi="Arial"/>
                                 <w:b/>
                                 <w:bCs/>
+                                <w:color w:val="000000"/>
                                 <w:sz w:val="22"/>
                                 <w:szCs w:val="22"/>
                                 <w:lang w:val="sv-SE"/>
@@ -8908,6 +9066,7 @@
                                 <w:rFonts w:cs="Arial" w:ascii="Arial" w:hAnsi="Arial"/>
                                 <w:b/>
                                 <w:bCs/>
+                                <w:color w:val="000000"/>
                                 <w:sz w:val="22"/>
                                 <w:szCs w:val="22"/>
                                 <w:lang w:val="id-ID"/>
@@ -8919,6 +9078,7 @@
                                 <w:rFonts w:cs="Arial" w:ascii="Arial" w:hAnsi="Arial"/>
                                 <w:b/>
                                 <w:bCs/>
+                                <w:color w:val="000000"/>
                                 <w:sz w:val="22"/>
                                 <w:szCs w:val="22"/>
                                 <w:lang w:val="sv-SE"/>
@@ -8948,6 +9108,7 @@
                                 <w:rFonts w:cs="Arial" w:ascii="Arial" w:hAnsi="Arial"/>
                                 <w:b/>
                                 <w:bCs/>
+                                <w:color w:val="000000"/>
                                 <w:lang w:val="sv-SE"/>
                               </w:rPr>
                               <w:t>KETERANGAN :</w:t>
@@ -8976,6 +9137,7 @@
                             <w:r>
                               <w:rPr>
                                 <w:rFonts w:cs="Arial" w:ascii="Arial" w:hAnsi="Arial"/>
+                                <w:color w:val="000000"/>
                                 <w:sz w:val="22"/>
                                 <w:szCs w:val="22"/>
                                 <w:lang w:val="sv-SE"/>
@@ -9005,6 +9167,7 @@
                             <w:r>
                               <w:rPr>
                                 <w:rFonts w:cs="Arial" w:ascii="Arial" w:hAnsi="Arial"/>
+                                <w:color w:val="000000"/>
                                 <w:sz w:val="22"/>
                                 <w:szCs w:val="22"/>
                                 <w:lang w:val="sv-SE"/>
@@ -9025,7 +9188,7 @@
           </mc:Choice>
           <mc:Fallback>
             <w:pict>
-              <v:rect id="shape_0" ID="Text Box 104" path="m0,0l-2147483645,0l-2147483645,-2147483646l0,-2147483646xe" fillcolor="white" stroked="f" style="position:absolute;margin-left:479.65pt;margin-top:336.7pt;width:411.35pt;height:161.95pt;mso-wrap-style:square;v-text-anchor:top" wp14:anchorId="3D0416C0">
+              <v:rect id="shape_0" ID="Text Box 104" path="m0,0l-2147483645,0l-2147483645,-2147483646l0,-2147483646xe" fillcolor="white" stroked="f" style="position:absolute;margin-left:479.65pt;margin-top:336.7pt;width:411.4pt;height:162pt;mso-wrap-style:square;v-text-anchor:top" wp14:anchorId="3D0416C0">
                 <v:fill o:detectmouseclick="t" type="solid" color2="black"/>
                 <v:stroke color="#3465a4" joinstyle="round" endcap="flat"/>
                 <v:textbox>
@@ -9048,6 +9211,7 @@
                       <w:r>
                         <w:rPr>
                           <w:rFonts w:cs="Arial" w:ascii="Arial" w:hAnsi="Arial"/>
+                          <w:color w:val="000000"/>
                           <w:sz w:val="22"/>
                           <w:szCs w:val="22"/>
                         </w:rPr>
@@ -9056,6 +9220,7 @@
                       <w:r>
                         <w:rPr>
                           <w:rFonts w:cs="Arial" w:ascii="Arial" w:hAnsi="Arial"/>
+                          <w:color w:val="000000"/>
                           <w:sz w:val="22"/>
                           <w:szCs w:val="22"/>
                         </w:rPr>
@@ -9066,6 +9231,7 @@
                           <w:sz w:val="22"/>
                           <w:szCs w:val="22"/>
                           <w:rFonts w:cs="Arial" w:ascii="Arial" w:hAnsi="Arial"/>
+                          <w:color w:val="000000"/>
                         </w:rPr>
                         <w:instrText> MERGEFIELD NamaCabang </w:instrText>
                       </w:r>
@@ -9074,6 +9240,7 @@
                           <w:sz w:val="22"/>
                           <w:szCs w:val="22"/>
                           <w:rFonts w:cs="Arial" w:ascii="Arial" w:hAnsi="Arial"/>
+                          <w:color w:val="000000"/>
                         </w:rPr>
                         <w:fldChar w:fldCharType="separate"/>
                       </w:r>
@@ -9082,6 +9249,7 @@
                           <w:sz w:val="22"/>
                           <w:szCs w:val="22"/>
                           <w:rFonts w:cs="Arial" w:ascii="Arial" w:hAnsi="Arial"/>
+                          <w:color w:val="000000"/>
                         </w:rPr>
                         <w:t>...............</w:t>
                       </w:r>
@@ -9090,12 +9258,14 @@
                           <w:sz w:val="22"/>
                           <w:szCs w:val="22"/>
                           <w:rFonts w:cs="Arial" w:ascii="Arial" w:hAnsi="Arial"/>
+                          <w:color w:val="000000"/>
                         </w:rPr>
                         <w:fldChar w:fldCharType="end"/>
                       </w:r>
                       <w:r>
                         <w:rPr>
                           <w:rFonts w:cs="Arial" w:ascii="Arial" w:hAnsi="Arial"/>
+                          <w:color w:val="000000"/>
                           <w:sz w:val="22"/>
                           <w:szCs w:val="22"/>
                           <w:lang w:val="sv-SE"/>
@@ -9105,6 +9275,7 @@
                       <w:r>
                         <w:rPr>
                           <w:rFonts w:cs="Arial" w:ascii="Arial" w:hAnsi="Arial"/>
+                          <w:color w:val="000000"/>
                           <w:sz w:val="22"/>
                           <w:szCs w:val="22"/>
                         </w:rPr>
@@ -9113,6 +9284,7 @@
                       <w:r>
                         <w:rPr>
                           <w:rFonts w:cs="Arial" w:ascii="Arial" w:hAnsi="Arial"/>
+                          <w:color w:val="000000"/>
                           <w:sz w:val="22"/>
                           <w:szCs w:val="22"/>
                           <w:lang w:val="id-ID"/>
@@ -9122,6 +9294,7 @@
                       <w:r>
                         <w:rPr>
                           <w:rFonts w:cs="Arial" w:ascii="Arial" w:hAnsi="Arial"/>
+                          <w:color w:val="000000"/>
                           <w:sz w:val="22"/>
                           <w:szCs w:val="22"/>
                         </w:rPr>
@@ -9146,6 +9319,7 @@
                       <w:r>
                         <w:rPr>
                           <w:rFonts w:cs="Arial" w:ascii="Arial" w:hAnsi="Arial"/>
+                          <w:color w:val="000000"/>
                           <w:sz w:val="22"/>
                           <w:szCs w:val="22"/>
                           <w:lang w:val="sv-SE"/>
@@ -9156,6 +9330,7 @@
                       <w:r>
                         <w:rPr>
                           <w:rFonts w:cs="Arial" w:ascii="Arial" w:hAnsi="Arial"/>
+                          <w:color w:val="000000"/>
                           <w:sz w:val="22"/>
                           <w:szCs w:val="22"/>
                           <w:lang w:val="id-ID"/>
@@ -9182,6 +9357,7 @@
                       <w:r>
                         <w:rPr>
                           <w:rFonts w:cs="Arial" w:ascii="Arial" w:hAnsi="Arial"/>
+                          <w:color w:val="000000"/>
                           <w:sz w:val="22"/>
                           <w:szCs w:val="22"/>
                           <w:lang w:val="sv-SE"/>
@@ -9210,6 +9386,7 @@
                       <w:r>
                         <w:rPr>
                           <w:rFonts w:cs="Arial" w:ascii="Arial" w:hAnsi="Arial"/>
+                          <w:color w:val="000000"/>
                           <w:sz w:val="22"/>
                           <w:szCs w:val="22"/>
                           <w:lang w:val="sv-SE"/>
@@ -9221,6 +9398,7 @@
                           <w:rFonts w:cs="Arial" w:ascii="Arial" w:hAnsi="Arial"/>
                           <w:b/>
                           <w:bCs/>
+                          <w:color w:val="000000"/>
                           <w:sz w:val="22"/>
                           <w:szCs w:val="22"/>
                           <w:lang w:val="sv-SE"/>
@@ -9232,6 +9410,7 @@
                           <w:rFonts w:cs="Arial" w:ascii="Arial" w:hAnsi="Arial"/>
                           <w:b/>
                           <w:bCs/>
+                          <w:color w:val="000000"/>
                           <w:sz w:val="22"/>
                           <w:szCs w:val="22"/>
                           <w:lang w:val="id-ID"/>
@@ -9243,6 +9422,7 @@
                           <w:rFonts w:cs="Arial" w:ascii="Arial" w:hAnsi="Arial"/>
                           <w:b/>
                           <w:bCs/>
+                          <w:color w:val="000000"/>
                           <w:sz w:val="22"/>
                           <w:szCs w:val="22"/>
                           <w:lang w:val="sv-SE"/>
@@ -9272,6 +9452,7 @@
                           <w:rFonts w:cs="Arial" w:ascii="Arial" w:hAnsi="Arial"/>
                           <w:b/>
                           <w:bCs/>
+                          <w:color w:val="000000"/>
                           <w:lang w:val="sv-SE"/>
                         </w:rPr>
                         <w:t>KETERANGAN :</w:t>
@@ -9300,6 +9481,7 @@
                       <w:r>
                         <w:rPr>
                           <w:rFonts w:cs="Arial" w:ascii="Arial" w:hAnsi="Arial"/>
+                          <w:color w:val="000000"/>
                           <w:sz w:val="22"/>
                           <w:szCs w:val="22"/>
                           <w:lang w:val="sv-SE"/>
@@ -9329,6 +9511,7 @@
                       <w:r>
                         <w:rPr>
                           <w:rFonts w:cs="Arial" w:ascii="Arial" w:hAnsi="Arial"/>
+                          <w:color w:val="000000"/>
                           <w:sz w:val="22"/>
                           <w:szCs w:val="22"/>
                           <w:lang w:val="sv-SE"/>
@@ -9368,7 +9551,7 @@
                 <wp:positionV relativeFrom="paragraph">
                   <wp:posOffset>20955</wp:posOffset>
                 </wp:positionV>
-                <wp:extent cx="2441575" cy="343535"/>
+                <wp:extent cx="2442210" cy="344170"/>
                 <wp:effectExtent l="0" t="0" r="16510" b="19050"/>
                 <wp:wrapNone/>
                 <wp:docPr id="13" name="Text Box 43"/>
@@ -9379,7 +9562,7 @@
                       <wps:spPr>
                         <a:xfrm>
                           <a:off x="0" y="0"/>
-                          <a:ext cx="2440800" cy="343080"/>
+                          <a:ext cx="2441520" cy="343440"/>
                         </a:xfrm>
                         <a:prstGeom prst="rect">
                           <a:avLst/>
@@ -9419,6 +9602,7 @@
                                 <w:rFonts w:cs="Arial" w:ascii="Arial" w:hAnsi="Arial"/>
                                 <w:b/>
                                 <w:bCs/>
+                                <w:color w:val="000000"/>
                                 <w:lang w:val="id-ID"/>
                               </w:rPr>
                               <w:t>${no_pembiayaan}</w:t>
@@ -9437,7 +9621,9 @@
                               </w:rPr>
                             </w:pPr>
                             <w:r>
-                              <w:rPr/>
+                              <w:rPr>
+                                <w:color w:val="000000"/>
+                              </w:rPr>
                             </w:r>
                           </w:p>
                         </w:txbxContent>
@@ -9453,7 +9639,7 @@
           </mc:Choice>
           <mc:Fallback>
             <w:pict>
-              <v:rect id="shape_0" ID="Text Box 43" path="m0,0l-2147483645,0l-2147483645,-2147483646l0,-2147483646xe" fillcolor="white" stroked="t" style="position:absolute;margin-left:310.7pt;margin-top:1.65pt;width:192.15pt;height:26.95pt;mso-wrap-style:square;v-text-anchor:top;mso-position-horizontal:right;mso-position-horizontal-relative:margin" wp14:anchorId="1BCE2CB4">
+              <v:rect id="shape_0" ID="Text Box 43" path="m0,0l-2147483645,0l-2147483645,-2147483646l0,-2147483646xe" fillcolor="white" stroked="t" style="position:absolute;margin-left:310.65pt;margin-top:1.65pt;width:192.2pt;height:27pt;mso-wrap-style:square;v-text-anchor:top;mso-position-horizontal:right;mso-position-horizontal-relative:margin" wp14:anchorId="1BCE2CB4">
                 <v:fill o:detectmouseclick="t" type="solid" color2="black"/>
                 <v:stroke color="black" weight="9360" joinstyle="miter" endcap="flat"/>
                 <v:textbox>
@@ -9475,6 +9661,7 @@
                           <w:rFonts w:cs="Arial" w:ascii="Arial" w:hAnsi="Arial"/>
                           <w:b/>
                           <w:bCs/>
+                          <w:color w:val="000000"/>
                           <w:lang w:val="id-ID"/>
                         </w:rPr>
                         <w:t>${no_pembiayaan}</w:t>
@@ -9493,7 +9680,9 @@
                         </w:rPr>
                       </w:pPr>
                       <w:r>
-                        <w:rPr/>
+                        <w:rPr>
+                          <w:color w:val="000000"/>
+                        </w:rPr>
                       </w:r>
                     </w:p>
                   </w:txbxContent>
@@ -9615,7 +9804,7 @@
                 <wp:positionV relativeFrom="paragraph">
                   <wp:posOffset>73660</wp:posOffset>
                 </wp:positionV>
-                <wp:extent cx="6412865" cy="3658235"/>
+                <wp:extent cx="6413500" cy="3658870"/>
                 <wp:effectExtent l="15875" t="20320" r="20320" b="17780"/>
                 <wp:wrapNone/>
                 <wp:docPr id="16" name="AutoShape 101"/>
@@ -9626,7 +9815,7 @@
                       <wps:spPr>
                         <a:xfrm>
                           <a:off x="0" y="0"/>
-                          <a:ext cx="6412320" cy="3657600"/>
+                          <a:ext cx="6413040" cy="3658320"/>
                         </a:xfrm>
                         <a:prstGeom prst="flowChartAlternateProcess">
                           <a:avLst/>
@@ -9672,7 +9861,7 @@
                 </v:formulas>
                 <v:path gradientshapeok="t" o:connecttype="rect" textboxrect="@2,@2,@3,@4"/>
               </v:shapetype>
-              <v:shape id="shape_0" ID="AutoShape 101" path="l-2147483647,-2147483647l-2147483636,-2147483635l-2147483646,0l-2147483647,-2147483647l-2147483634,-2147483633l-2147483637,-2147483645l-2147483647,-2147483647xe" fillcolor="white" stroked="t" style="position:absolute;margin-left:-18.7pt;margin-top:5.8pt;width:504.85pt;height:287.95pt;mso-wrap-style:none;v-text-anchor:middle" wp14:anchorId="1C8E8F60" type="shapetype_176">
+              <v:shape id="shape_0" ID="AutoShape 101" path="l-2147483647,-2147483647l-2147483636,-2147483635l-2147483646,0l-2147483647,-2147483647l-2147483634,-2147483633l-2147483637,-2147483645l-2147483647,-2147483647xe" fillcolor="white" stroked="t" style="position:absolute;margin-left:-18.7pt;margin-top:5.8pt;width:504.9pt;height:288pt;mso-wrap-style:none;v-text-anchor:middle" wp14:anchorId="1C8E8F60" type="shapetype_176">
                 <v:fill o:detectmouseclick="t" type="solid" color2="black"/>
                 <v:stroke color="black" weight="22320" joinstyle="miter" endcap="flat"/>
                 <w10:wrap type="none"/>
@@ -9705,7 +9894,7 @@
                 <wp:positionV relativeFrom="paragraph">
                   <wp:posOffset>63500</wp:posOffset>
                 </wp:positionV>
-                <wp:extent cx="6138545" cy="3341370"/>
+                <wp:extent cx="6139180" cy="3342005"/>
                 <wp:effectExtent l="0" t="4445" r="0" b="0"/>
                 <wp:wrapNone/>
                 <wp:docPr id="17" name="Text Box 102"/>
@@ -9716,7 +9905,7 @@
                       <wps:spPr>
                         <a:xfrm>
                           <a:off x="0" y="0"/>
-                          <a:ext cx="6138000" cy="3340800"/>
+                          <a:ext cx="6138720" cy="3341520"/>
                         </a:xfrm>
                         <a:prstGeom prst="rect">
                           <a:avLst/>
@@ -9755,6 +9944,7 @@
                             <w:r>
                               <w:rPr>
                                 <w:rFonts w:cs="Arial" w:ascii="Arial" w:hAnsi="Arial"/>
+                                <w:color w:val="000000"/>
                                 <w:lang w:val="sv-SE"/>
                               </w:rPr>
                               <w:t>Nama</w:t>
@@ -9765,6 +9955,7 @@
                             <w:r>
                               <w:rPr>
                                 <w:rFonts w:cs="Arial" w:ascii="Arial" w:hAnsi="Arial"/>
+                                <w:color w:val="000000"/>
                               </w:rPr>
                               <w:t>${peminjam_pihak_1}</w:t>
                             </w:r>
@@ -9788,6 +9979,7 @@
                             <w:r>
                               <w:rPr>
                                 <w:rFonts w:cs="Arial" w:ascii="Arial" w:hAnsi="Arial"/>
+                                <w:color w:val="000000"/>
                                 <w:lang w:val="sv-SE"/>
                               </w:rPr>
                               <w:t>No. AC.</w:t>
@@ -9798,30 +9990,35 @@
                             <w:r>
                               <w:rPr>
                                 <w:rFonts w:cs="Arial" w:ascii="Arial" w:hAnsi="Arial"/>
+                                <w:color w:val="000000"/>
                               </w:rPr>
                               <w:fldChar w:fldCharType="begin"/>
                             </w:r>
                             <w:r>
                               <w:rPr>
                                 <w:rFonts w:cs="Arial" w:ascii="Arial" w:hAnsi="Arial"/>
+                                <w:color w:val="000000"/>
                               </w:rPr>
                               <w:instrText> MERGEFIELD Rekening </w:instrText>
                             </w:r>
                             <w:r>
                               <w:rPr>
                                 <w:rFonts w:cs="Arial" w:ascii="Arial" w:hAnsi="Arial"/>
+                                <w:color w:val="000000"/>
                               </w:rPr>
                               <w:fldChar w:fldCharType="separate"/>
                             </w:r>
                             <w:r>
                               <w:rPr>
                                 <w:rFonts w:cs="Arial" w:ascii="Arial" w:hAnsi="Arial"/>
+                                <w:color w:val="000000"/>
                               </w:rPr>
                               <w:t>107.71.000260.01</w:t>
                             </w:r>
                             <w:r>
                               <w:rPr>
                                 <w:rFonts w:cs="Arial" w:ascii="Arial" w:hAnsi="Arial"/>
+                                <w:color w:val="000000"/>
                               </w:rPr>
                               <w:fldChar w:fldCharType="end"/>
                             </w:r>
@@ -9843,6 +10040,7 @@
                             <w:r>
                               <w:rPr>
                                 <w:rFonts w:cs="Arial" w:ascii="Arial" w:hAnsi="Arial"/>
+                                <w:color w:val="000000"/>
                                 <w:lang w:val="sv-SE"/>
                               </w:rPr>
                               <w:t>Alamat</w:t>
@@ -9853,12 +10051,14 @@
                             <w:r>
                               <w:rPr>
                                 <w:rFonts w:cs="Arial" w:ascii="Arial" w:hAnsi="Arial"/>
+                                <w:color w:val="000000"/>
                               </w:rPr>
                               <w:t>${</w:t>
                             </w:r>
                             <w:r>
                               <w:rPr>
                                 <w:rFonts w:cs="Arial" w:ascii="Arial" w:hAnsi="Arial"/>
+                                <w:color w:val="000000"/>
                                 <w:lang w:val="id-ID"/>
                               </w:rPr>
                               <w:t>alamat_</w:t>
@@ -9866,6 +10066,7 @@
                             <w:r>
                               <w:rPr>
                                 <w:rFonts w:cs="Arial" w:ascii="Arial" w:hAnsi="Arial"/>
+                                <w:color w:val="000000"/>
                               </w:rPr>
                               <w:t>peminjam_pihak_1}</w:t>
                             </w:r>
@@ -9888,6 +10089,7 @@
                             <w:r>
                               <w:rPr>
                                 <w:rFonts w:cs="Arial" w:ascii="Arial" w:hAnsi="Arial"/>
+                                <w:color w:val="000000"/>
                                 <w:lang w:val="sv-SE"/>
                               </w:rPr>
                             </w:r>
@@ -9911,6 +10113,7 @@
                             <w:r>
                               <w:rPr>
                                 <w:rFonts w:cs="Arial" w:ascii="Arial" w:hAnsi="Arial"/>
+                                <w:color w:val="000000"/>
                                 <w:lang w:val="sv-SE"/>
                               </w:rPr>
                               <w:tab/>
@@ -9918,6 +10121,7 @@
                             <w:r>
                               <w:rPr>
                                 <w:rFonts w:cs="Arial" w:ascii="Arial" w:hAnsi="Arial"/>
+                                <w:color w:val="000000"/>
                                 <w:sz w:val="22"/>
                                 <w:szCs w:val="22"/>
                               </w:rPr>
@@ -9940,8 +10144,8 @@
                               <w:tblLook w:val="04a0" w:noVBand="1" w:noHBand="0" w:lastColumn="0" w:firstColumn="1" w:lastRow="0" w:firstRow="1"/>
                             </w:tblPr>
                             <w:tblGrid>
-                              <w:gridCol w:w="2932"/>
-                              <w:gridCol w:w="305"/>
+                              <w:gridCol w:w="2931"/>
+                              <w:gridCol w:w="306"/>
                               <w:gridCol w:w="5442"/>
                             </w:tblGrid>
                             <w:tr>
@@ -9950,7 +10154,7 @@
                               </w:trPr>
                               <w:tc>
                                 <w:tcPr>
-                                  <w:tcW w:w="2932" w:type="dxa"/>
+                                  <w:tcW w:w="2931" w:type="dxa"/>
                                   <w:tcBorders>
                                     <w:top w:val="nil"/>
                                     <w:left w:val="nil"/>
@@ -9961,7 +10165,7 @@
                                 <w:p>
                                   <w:pPr>
                                     <w:pStyle w:val="FrameContents"/>
-                                    <w:widowControl/>
+                                    <w:widowControl w:val="false"/>
                                     <w:tabs>
                                       <w:tab w:val="clear" w:pos="720"/>
                                       <w:tab w:val="left" w:pos="360" w:leader="none"/>
@@ -9969,6 +10173,7 @@
                                       <w:tab w:val="left" w:pos="3870" w:leader="none"/>
                                       <w:tab w:val="left" w:pos="4050" w:leader="none"/>
                                     </w:tabs>
+                                    <w:suppressAutoHyphens w:val="true"/>
                                     <w:spacing w:before="0" w:after="0"/>
                                     <w:jc w:val="both"/>
                                     <w:rPr>
@@ -9980,6 +10185,7 @@
                                   <w:r>
                                     <w:rPr>
                                       <w:rFonts w:eastAsia="Times New Roman" w:cs="Arial" w:ascii="Arial" w:hAnsi="Arial"/>
+                                      <w:color w:val="000000"/>
                                       <w:kern w:val="0"/>
                                       <w:sz w:val="22"/>
                                       <w:szCs w:val="22"/>
@@ -9991,7 +10197,7 @@
                               </w:tc>
                               <w:tc>
                                 <w:tcPr>
-                                  <w:tcW w:w="305" w:type="dxa"/>
+                                  <w:tcW w:w="306" w:type="dxa"/>
                                   <w:tcBorders>
                                     <w:top w:val="nil"/>
                                     <w:left w:val="nil"/>
@@ -10002,7 +10208,7 @@
                                 <w:p>
                                   <w:pPr>
                                     <w:pStyle w:val="FrameContents"/>
-                                    <w:widowControl/>
+                                    <w:widowControl w:val="false"/>
                                     <w:tabs>
                                       <w:tab w:val="clear" w:pos="720"/>
                                       <w:tab w:val="left" w:pos="360" w:leader="none"/>
@@ -10010,6 +10216,7 @@
                                       <w:tab w:val="left" w:pos="3870" w:leader="none"/>
                                       <w:tab w:val="left" w:pos="4050" w:leader="none"/>
                                     </w:tabs>
+                                    <w:suppressAutoHyphens w:val="true"/>
                                     <w:spacing w:before="0" w:after="0"/>
                                     <w:jc w:val="both"/>
                                     <w:rPr>
@@ -10021,6 +10228,7 @@
                                   <w:r>
                                     <w:rPr>
                                       <w:rFonts w:eastAsia="Times New Roman" w:cs="Arial" w:ascii="Arial" w:hAnsi="Arial"/>
+                                      <w:color w:val="000000"/>
                                       <w:kern w:val="0"/>
                                       <w:sz w:val="22"/>
                                       <w:szCs w:val="22"/>
@@ -10043,7 +10251,7 @@
                                 <w:p>
                                   <w:pPr>
                                     <w:pStyle w:val="FrameContents"/>
-                                    <w:widowControl/>
+                                    <w:widowControl w:val="false"/>
                                     <w:tabs>
                                       <w:tab w:val="clear" w:pos="720"/>
                                       <w:tab w:val="left" w:pos="360" w:leader="none"/>
@@ -10051,6 +10259,7 @@
                                       <w:tab w:val="left" w:pos="3870" w:leader="none"/>
                                       <w:tab w:val="left" w:pos="4050" w:leader="none"/>
                                     </w:tabs>
+                                    <w:suppressAutoHyphens w:val="true"/>
                                     <w:spacing w:before="0" w:after="0"/>
                                     <w:jc w:val="both"/>
                                     <w:rPr>
@@ -10062,6 +10271,7 @@
                                   <w:r>
                                     <w:rPr>
                                       <w:rFonts w:eastAsia="Times New Roman" w:cs="Arial" w:ascii="Arial" w:hAnsi="Arial"/>
+                                      <w:color w:val="000000"/>
                                       <w:kern w:val="0"/>
                                       <w:sz w:val="22"/>
                                       <w:szCs w:val="22"/>
@@ -10088,7 +10298,9 @@
                               </w:rPr>
                             </w:pPr>
                             <w:r>
-                              <w:rPr/>
+                              <w:rPr>
+                                <w:color w:val="000000"/>
+                              </w:rPr>
                             </w:r>
                           </w:p>
                         </w:txbxContent>
@@ -10104,7 +10316,7 @@
           </mc:Choice>
           <mc:Fallback>
             <w:pict>
-              <v:rect id="shape_0" ID="Text Box 102" path="m0,0l-2147483645,0l-2147483645,-2147483646l0,-2147483646xe" fillcolor="white" stroked="f" style="position:absolute;margin-left:-8.2pt;margin-top:5pt;width:483.25pt;height:263pt;mso-wrap-style:square;v-text-anchor:top" wp14:anchorId="241F27EC">
+              <v:rect id="shape_0" ID="Text Box 102" path="m0,0l-2147483645,0l-2147483645,-2147483646l0,-2147483646xe" fillcolor="white" stroked="f" style="position:absolute;margin-left:-8.2pt;margin-top:5pt;width:483.3pt;height:263.05pt;mso-wrap-style:square;v-text-anchor:top" wp14:anchorId="241F27EC">
                 <v:fill o:detectmouseclick="t" type="solid" color2="black"/>
                 <v:stroke color="#3465a4" joinstyle="round" endcap="flat"/>
                 <v:textbox>
@@ -10128,6 +10340,7 @@
                       <w:r>
                         <w:rPr>
                           <w:rFonts w:cs="Arial" w:ascii="Arial" w:hAnsi="Arial"/>
+                          <w:color w:val="000000"/>
                           <w:lang w:val="sv-SE"/>
                         </w:rPr>
                         <w:t>Nama</w:t>
@@ -10138,6 +10351,7 @@
                       <w:r>
                         <w:rPr>
                           <w:rFonts w:cs="Arial" w:ascii="Arial" w:hAnsi="Arial"/>
+                          <w:color w:val="000000"/>
                         </w:rPr>
                         <w:t>${peminjam_pihak_1}</w:t>
                       </w:r>
@@ -10161,6 +10375,7 @@
                       <w:r>
                         <w:rPr>
                           <w:rFonts w:cs="Arial" w:ascii="Arial" w:hAnsi="Arial"/>
+                          <w:color w:val="000000"/>
                           <w:lang w:val="sv-SE"/>
                         </w:rPr>
                         <w:t>No. AC.</w:t>
@@ -10171,30 +10386,35 @@
                       <w:r>
                         <w:rPr>
                           <w:rFonts w:cs="Arial" w:ascii="Arial" w:hAnsi="Arial"/>
+                          <w:color w:val="000000"/>
                         </w:rPr>
                         <w:fldChar w:fldCharType="begin"/>
                       </w:r>
                       <w:r>
                         <w:rPr>
                           <w:rFonts w:cs="Arial" w:ascii="Arial" w:hAnsi="Arial"/>
+                          <w:color w:val="000000"/>
                         </w:rPr>
                         <w:instrText> MERGEFIELD Rekening </w:instrText>
                       </w:r>
                       <w:r>
                         <w:rPr>
                           <w:rFonts w:cs="Arial" w:ascii="Arial" w:hAnsi="Arial"/>
+                          <w:color w:val="000000"/>
                         </w:rPr>
                         <w:fldChar w:fldCharType="separate"/>
                       </w:r>
                       <w:r>
                         <w:rPr>
                           <w:rFonts w:cs="Arial" w:ascii="Arial" w:hAnsi="Arial"/>
+                          <w:color w:val="000000"/>
                         </w:rPr>
                         <w:t>107.71.000260.01</w:t>
                       </w:r>
                       <w:r>
                         <w:rPr>
                           <w:rFonts w:cs="Arial" w:ascii="Arial" w:hAnsi="Arial"/>
+                          <w:color w:val="000000"/>
                         </w:rPr>
                         <w:fldChar w:fldCharType="end"/>
                       </w:r>
@@ -10216,6 +10436,7 @@
                       <w:r>
                         <w:rPr>
                           <w:rFonts w:cs="Arial" w:ascii="Arial" w:hAnsi="Arial"/>
+                          <w:color w:val="000000"/>
                           <w:lang w:val="sv-SE"/>
                         </w:rPr>
                         <w:t>Alamat</w:t>
@@ -10226,12 +10447,14 @@
                       <w:r>
                         <w:rPr>
                           <w:rFonts w:cs="Arial" w:ascii="Arial" w:hAnsi="Arial"/>
+                          <w:color w:val="000000"/>
                         </w:rPr>
                         <w:t>${</w:t>
                       </w:r>
                       <w:r>
                         <w:rPr>
                           <w:rFonts w:cs="Arial" w:ascii="Arial" w:hAnsi="Arial"/>
+                          <w:color w:val="000000"/>
                           <w:lang w:val="id-ID"/>
                         </w:rPr>
                         <w:t>alamat_</w:t>
@@ -10239,6 +10462,7 @@
                       <w:r>
                         <w:rPr>
                           <w:rFonts w:cs="Arial" w:ascii="Arial" w:hAnsi="Arial"/>
+                          <w:color w:val="000000"/>
                         </w:rPr>
                         <w:t>peminjam_pihak_1}</w:t>
                       </w:r>
@@ -10261,6 +10485,7 @@
                       <w:r>
                         <w:rPr>
                           <w:rFonts w:cs="Arial" w:ascii="Arial" w:hAnsi="Arial"/>
+                          <w:color w:val="000000"/>
                           <w:lang w:val="sv-SE"/>
                         </w:rPr>
                       </w:r>
@@ -10284,6 +10509,7 @@
                       <w:r>
                         <w:rPr>
                           <w:rFonts w:cs="Arial" w:ascii="Arial" w:hAnsi="Arial"/>
+                          <w:color w:val="000000"/>
                           <w:lang w:val="sv-SE"/>
                         </w:rPr>
                         <w:tab/>
@@ -10291,6 +10517,7 @@
                       <w:r>
                         <w:rPr>
                           <w:rFonts w:cs="Arial" w:ascii="Arial" w:hAnsi="Arial"/>
+                          <w:color w:val="000000"/>
                           <w:sz w:val="22"/>
                           <w:szCs w:val="22"/>
                         </w:rPr>
@@ -10313,8 +10540,8 @@
                         <w:tblLook w:val="04a0" w:noVBand="1" w:noHBand="0" w:lastColumn="0" w:firstColumn="1" w:lastRow="0" w:firstRow="1"/>
                       </w:tblPr>
                       <w:tblGrid>
-                        <w:gridCol w:w="2932"/>
-                        <w:gridCol w:w="305"/>
+                        <w:gridCol w:w="2931"/>
+                        <w:gridCol w:w="306"/>
                         <w:gridCol w:w="5442"/>
                       </w:tblGrid>
                       <w:tr>
@@ -10323,7 +10550,7 @@
                         </w:trPr>
                         <w:tc>
                           <w:tcPr>
-                            <w:tcW w:w="2932" w:type="dxa"/>
+                            <w:tcW w:w="2931" w:type="dxa"/>
                             <w:tcBorders>
                               <w:top w:val="nil"/>
                               <w:left w:val="nil"/>
@@ -10334,7 +10561,7 @@
                           <w:p>
                             <w:pPr>
                               <w:pStyle w:val="FrameContents"/>
-                              <w:widowControl/>
+                              <w:widowControl w:val="false"/>
                               <w:tabs>
                                 <w:tab w:val="clear" w:pos="720"/>
                                 <w:tab w:val="left" w:pos="360" w:leader="none"/>
@@ -10342,6 +10569,7 @@
                                 <w:tab w:val="left" w:pos="3870" w:leader="none"/>
                                 <w:tab w:val="left" w:pos="4050" w:leader="none"/>
                               </w:tabs>
+                              <w:suppressAutoHyphens w:val="true"/>
                               <w:spacing w:before="0" w:after="0"/>
                               <w:jc w:val="both"/>
                               <w:rPr>
@@ -10353,6 +10581,7 @@
                             <w:r>
                               <w:rPr>
                                 <w:rFonts w:eastAsia="Times New Roman" w:cs="Arial" w:ascii="Arial" w:hAnsi="Arial"/>
+                                <w:color w:val="000000"/>
                                 <w:kern w:val="0"/>
                                 <w:sz w:val="22"/>
                                 <w:szCs w:val="22"/>
@@ -10364,7 +10593,7 @@
                         </w:tc>
                         <w:tc>
                           <w:tcPr>
-                            <w:tcW w:w="305" w:type="dxa"/>
+                            <w:tcW w:w="306" w:type="dxa"/>
                             <w:tcBorders>
                               <w:top w:val="nil"/>
                               <w:left w:val="nil"/>
@@ -10375,7 +10604,7 @@
                           <w:p>
                             <w:pPr>
                               <w:pStyle w:val="FrameContents"/>
-                              <w:widowControl/>
+                              <w:widowControl w:val="false"/>
                               <w:tabs>
                                 <w:tab w:val="clear" w:pos="720"/>
                                 <w:tab w:val="left" w:pos="360" w:leader="none"/>
@@ -10383,6 +10612,7 @@
                                 <w:tab w:val="left" w:pos="3870" w:leader="none"/>
                                 <w:tab w:val="left" w:pos="4050" w:leader="none"/>
                               </w:tabs>
+                              <w:suppressAutoHyphens w:val="true"/>
                               <w:spacing w:before="0" w:after="0"/>
                               <w:jc w:val="both"/>
                               <w:rPr>
@@ -10394,6 +10624,7 @@
                             <w:r>
                               <w:rPr>
                                 <w:rFonts w:eastAsia="Times New Roman" w:cs="Arial" w:ascii="Arial" w:hAnsi="Arial"/>
+                                <w:color w:val="000000"/>
                                 <w:kern w:val="0"/>
                                 <w:sz w:val="22"/>
                                 <w:szCs w:val="22"/>
@@ -10416,7 +10647,7 @@
                           <w:p>
                             <w:pPr>
                               <w:pStyle w:val="FrameContents"/>
-                              <w:widowControl/>
+                              <w:widowControl w:val="false"/>
                               <w:tabs>
                                 <w:tab w:val="clear" w:pos="720"/>
                                 <w:tab w:val="left" w:pos="360" w:leader="none"/>
@@ -10424,6 +10655,7 @@
                                 <w:tab w:val="left" w:pos="3870" w:leader="none"/>
                                 <w:tab w:val="left" w:pos="4050" w:leader="none"/>
                               </w:tabs>
+                              <w:suppressAutoHyphens w:val="true"/>
                               <w:spacing w:before="0" w:after="0"/>
                               <w:jc w:val="both"/>
                               <w:rPr>
@@ -10435,6 +10667,7 @@
                             <w:r>
                               <w:rPr>
                                 <w:rFonts w:eastAsia="Times New Roman" w:cs="Arial" w:ascii="Arial" w:hAnsi="Arial"/>
+                                <w:color w:val="000000"/>
                                 <w:kern w:val="0"/>
                                 <w:sz w:val="22"/>
                                 <w:szCs w:val="22"/>
@@ -10461,7 +10694,9 @@
                         </w:rPr>
                       </w:pPr>
                       <w:r>
-                        <w:rPr/>
+                        <w:rPr>
+                          <w:color w:val="000000"/>
+                        </w:rPr>
                       </w:r>
                     </w:p>
                   </w:txbxContent>
@@ -11786,6 +12021,7 @@
     <w:rsid w:val="00b5407e"/>
     <w:pPr>
       <w:widowControl/>
+      <w:suppressAutoHyphens w:val="true"/>
       <w:bidi w:val="0"/>
       <w:spacing w:before="0" w:after="0"/>
       <w:jc w:val="left"/>

</xml_diff>